<commit_message>
Changes from TICC meeting
</commit_message>
<xml_diff>
--- a/current/PEPPOL Policy for use of identifiers v4.0 DRAFT with track changes.docx
+++ b/current/PEPPOL Policy for use of identifiers v4.0 DRAFT with track changes.docx
@@ -1,6 +1,6 @@
 
 <file path=word/document.xml><?xml version="1.0" encoding="utf-8"?>
-<w:document xmlns:wpc="http://schemas.microsoft.com/office/word/2010/wordprocessingCanvas" xmlns:mc="http://schemas.openxmlformats.org/markup-compatibility/2006" xmlns:o="urn:schemas-microsoft-com:office:office" xmlns:r="http://schemas.openxmlformats.org/officeDocument/2006/relationships" xmlns:m="http://schemas.openxmlformats.org/officeDocument/2006/math" xmlns:v="urn:schemas-microsoft-com:vml" xmlns:wp14="http://schemas.microsoft.com/office/word/2010/wordprocessingDrawing" xmlns:wp="http://schemas.openxmlformats.org/drawingml/2006/wordprocessingDrawing" xmlns:w10="urn:schemas-microsoft-com:office:word" xmlns:w="http://schemas.openxmlformats.org/wordprocessingml/2006/main" xmlns:w14="http://schemas.microsoft.com/office/word/2010/wordml" xmlns:wpg="http://schemas.microsoft.com/office/word/2010/wordprocessingGroup" xmlns:wpi="http://schemas.microsoft.com/office/word/2010/wordprocessingInk" xmlns:wne="http://schemas.microsoft.com/office/word/2006/wordml" xmlns:wps="http://schemas.microsoft.com/office/word/2010/wordprocessingShape" mc:Ignorable="w14 wp14">
+<w:document xmlns:ve="http://schemas.openxmlformats.org/markup-compatibility/2006" xmlns:o="urn:schemas-microsoft-com:office:office" xmlns:r="http://schemas.openxmlformats.org/officeDocument/2006/relationships" xmlns:m="http://schemas.openxmlformats.org/officeDocument/2006/math" xmlns:v="urn:schemas-microsoft-com:vml" xmlns:wp="http://schemas.openxmlformats.org/drawingml/2006/wordprocessingDrawing" xmlns:w10="urn:schemas-microsoft-com:office:word" xmlns:w="http://schemas.openxmlformats.org/wordprocessingml/2006/main" xmlns:wne="http://schemas.microsoft.com/office/word/2006/wordml">
   <w:body>
     <w:p>
       <w:pPr>
@@ -16,7 +16,7 @@
           <w:lang w:val="de-AT"/>
         </w:rPr>
         <w:drawing>
-          <wp:anchor distT="0" distB="0" distL="114300" distR="114300" simplePos="0" relativeHeight="251669504" behindDoc="0" locked="0" layoutInCell="1" allowOverlap="1" wp14:anchorId="50BE12CC" wp14:editId="26E409BB">
+          <wp:anchor distT="0" distB="0" distL="114300" distR="114300" simplePos="0" relativeHeight="251669504" behindDoc="0" locked="0" layoutInCell="1" allowOverlap="1">
             <wp:simplePos x="0" y="0"/>
             <wp:positionH relativeFrom="column">
               <wp:posOffset>5257800</wp:posOffset>
@@ -41,10 +41,10 @@
                     </pic:cNvPicPr>
                   </pic:nvPicPr>
                   <pic:blipFill>
-                    <a:blip r:embed="rId9" cstate="print">
+                    <a:blip r:embed="rId8" cstate="print">
                       <a:extLst>
                         <a:ext uri="{28A0092B-C50C-407E-A947-70E740481C1C}">
-                          <a14:useLocalDpi xmlns:a14="http://schemas.microsoft.com/office/drawing/2010/main" val="0"/>
+                          <a14:useLocalDpi xmlns:a14="http://schemas.microsoft.com/office/drawing/2010/main" xmlns:wps="http://schemas.microsoft.com/office/word/2010/wordprocessingShape" xmlns:wpi="http://schemas.microsoft.com/office/word/2010/wordprocessingInk" xmlns:wpg="http://schemas.microsoft.com/office/word/2010/wordprocessingGroup" xmlns:w14="http://schemas.microsoft.com/office/word/2010/wordml" xmlns:w="http://schemas.openxmlformats.org/wordprocessingml/2006/main" xmlns:w10="urn:schemas-microsoft-com:office:word" xmlns:wp14="http://schemas.microsoft.com/office/word/2010/wordprocessingDrawing" xmlns:v="urn:schemas-microsoft-com:vml" xmlns:o="urn:schemas-microsoft-com:office:office" xmlns:mc="http://schemas.openxmlformats.org/markup-compatibility/2006" xmlns:wpc="http://schemas.microsoft.com/office/word/2010/wordprocessingCanvas" xmlns="" val="0"/>
                         </a:ext>
                       </a:extLst>
                     </a:blip>
@@ -79,7 +79,7 @@
           <w:lang w:val="de-AT"/>
         </w:rPr>
         <w:drawing>
-          <wp:inline distT="0" distB="0" distL="0" distR="0" wp14:anchorId="15561ACF" wp14:editId="234F42CE">
+          <wp:inline distT="0" distB="0" distL="0" distR="0">
             <wp:extent cx="2406650" cy="560705"/>
             <wp:effectExtent l="0" t="0" r="0" b="0"/>
             <wp:docPr id="1" name="Bilde 2" descr="PEPPOL_Logo_CMYK"/>
@@ -96,10 +96,10 @@
                     </pic:cNvPicPr>
                   </pic:nvPicPr>
                   <pic:blipFill>
-                    <a:blip r:embed="rId10" cstate="print">
+                    <a:blip r:embed="rId9" cstate="print">
                       <a:extLst>
                         <a:ext uri="{28A0092B-C50C-407E-A947-70E740481C1C}">
-                          <a14:useLocalDpi xmlns:a14="http://schemas.microsoft.com/office/drawing/2010/main" val="0"/>
+                          <a14:useLocalDpi xmlns:a14="http://schemas.microsoft.com/office/drawing/2010/main" xmlns:wps="http://schemas.microsoft.com/office/word/2010/wordprocessingShape" xmlns:wpi="http://schemas.microsoft.com/office/word/2010/wordprocessingInk" xmlns:wpg="http://schemas.microsoft.com/office/word/2010/wordprocessingGroup" xmlns:w14="http://schemas.microsoft.com/office/word/2010/wordml" xmlns:w="http://schemas.openxmlformats.org/wordprocessingml/2006/main" xmlns:w10="urn:schemas-microsoft-com:office:word" xmlns:wp14="http://schemas.microsoft.com/office/word/2010/wordprocessingDrawing" xmlns:v="urn:schemas-microsoft-com:vml" xmlns:o="urn:schemas-microsoft-com:office:office" xmlns:mc="http://schemas.openxmlformats.org/markup-compatibility/2006" xmlns:wpc="http://schemas.microsoft.com/office/word/2010/wordprocessingCanvas" xmlns="" val="0"/>
                         </a:ext>
                       </a:extLst>
                     </a:blip>
@@ -173,7 +173,7 @@
           <w:lang w:val="de-AT"/>
         </w:rPr>
         <w:drawing>
-          <wp:anchor distT="0" distB="0" distL="114300" distR="114300" simplePos="0" relativeHeight="251652096" behindDoc="0" locked="0" layoutInCell="1" allowOverlap="1" wp14:anchorId="32C296E1" wp14:editId="6E22F87F">
+          <wp:anchor distT="0" distB="0" distL="114300" distR="114300" simplePos="0" relativeHeight="251652096" behindDoc="0" locked="0" layoutInCell="1" allowOverlap="1">
             <wp:simplePos x="0" y="0"/>
             <wp:positionH relativeFrom="column">
               <wp:posOffset>-110490</wp:posOffset>
@@ -198,10 +198,10 @@
                     </pic:cNvPicPr>
                   </pic:nvPicPr>
                   <pic:blipFill>
-                    <a:blip r:embed="rId11" cstate="print">
+                    <a:blip r:embed="rId10" cstate="print">
                       <a:extLst>
                         <a:ext uri="{28A0092B-C50C-407E-A947-70E740481C1C}">
-                          <a14:useLocalDpi xmlns:a14="http://schemas.microsoft.com/office/drawing/2010/main" val="0"/>
+                          <a14:useLocalDpi xmlns:a14="http://schemas.microsoft.com/office/drawing/2010/main" xmlns:wps="http://schemas.microsoft.com/office/word/2010/wordprocessingShape" xmlns:wpi="http://schemas.microsoft.com/office/word/2010/wordprocessingInk" xmlns:wpg="http://schemas.microsoft.com/office/word/2010/wordprocessingGroup" xmlns:w14="http://schemas.microsoft.com/office/word/2010/wordml" xmlns:w="http://schemas.openxmlformats.org/wordprocessingml/2006/main" xmlns:w10="urn:schemas-microsoft-com:office:word" xmlns:wp14="http://schemas.microsoft.com/office/word/2010/wordprocessingDrawing" xmlns:v="urn:schemas-microsoft-com:vml" xmlns:o="urn:schemas-microsoft-com:office:office" xmlns:mc="http://schemas.openxmlformats.org/markup-compatibility/2006" xmlns:wpc="http://schemas.microsoft.com/office/word/2010/wordprocessingCanvas" xmlns="" val="0"/>
                         </a:ext>
                       </a:extLst>
                     </a:blip>
@@ -234,7 +234,7 @@
       <w:tblPr>
         <w:tblW w:w="7654" w:type="dxa"/>
         <w:tblInd w:w="2235" w:type="dxa"/>
-        <w:tblLook w:val="01E0" w:firstRow="1" w:lastRow="1" w:firstColumn="1" w:lastColumn="1" w:noHBand="0" w:noVBand="0"/>
+        <w:tblLook w:val="01E0"/>
       </w:tblPr>
       <w:tblGrid>
         <w:gridCol w:w="6662"/>
@@ -660,7 +660,7 @@
           <w:insideV w:val="single" w:sz="4" w:space="0" w:color="auto"/>
         </w:tblBorders>
         <w:tblLayout w:type="fixed"/>
-        <w:tblLook w:val="01E0" w:firstRow="1" w:lastRow="1" w:firstColumn="1" w:lastColumn="1" w:noHBand="0" w:noVBand="0"/>
+        <w:tblLook w:val="01E0"/>
       </w:tblPr>
       <w:tblGrid>
         <w:gridCol w:w="669"/>
@@ -906,7 +906,7 @@
     <w:tbl>
       <w:tblPr>
         <w:tblW w:w="0" w:type="auto"/>
-        <w:tblLook w:val="0000" w:firstRow="0" w:lastRow="0" w:firstColumn="0" w:lastColumn="0" w:noHBand="0" w:noVBand="0"/>
+        <w:tblLook w:val="0000"/>
       </w:tblPr>
       <w:tblGrid>
         <w:gridCol w:w="988"/>
@@ -1450,7 +1450,7 @@
           <w:lang w:val="de-AT"/>
         </w:rPr>
         <w:drawing>
-          <wp:inline distT="0" distB="0" distL="0" distR="0" wp14:anchorId="4EA41A45" wp14:editId="0890A5E8">
+          <wp:inline distT="0" distB="0" distL="0" distR="0">
             <wp:extent cx="1121410" cy="396875"/>
             <wp:effectExtent l="0" t="0" r="2540" b="3175"/>
             <wp:docPr id="11" name="Billede 4"/>
@@ -1467,10 +1467,10 @@
                     </pic:cNvPicPr>
                   </pic:nvPicPr>
                   <pic:blipFill>
-                    <a:blip r:embed="rId12">
+                    <a:blip r:embed="rId11" cstate="print">
                       <a:extLst>
                         <a:ext uri="{28A0092B-C50C-407E-A947-70E740481C1C}">
-                          <a14:useLocalDpi xmlns:a14="http://schemas.microsoft.com/office/drawing/2010/main" val="0"/>
+                          <a14:useLocalDpi xmlns:a14="http://schemas.microsoft.com/office/drawing/2010/main" xmlns:wps="http://schemas.microsoft.com/office/word/2010/wordprocessingShape" xmlns:wpi="http://schemas.microsoft.com/office/word/2010/wordprocessingInk" xmlns:wpg="http://schemas.microsoft.com/office/word/2010/wordprocessingGroup" xmlns:w14="http://schemas.microsoft.com/office/word/2010/wordml" xmlns:w="http://schemas.openxmlformats.org/wordprocessingml/2006/main" xmlns:w10="urn:schemas-microsoft-com:office:word" xmlns:wp14="http://schemas.microsoft.com/office/word/2010/wordprocessingDrawing" xmlns:v="urn:schemas-microsoft-com:vml" xmlns:o="urn:schemas-microsoft-com:office:office" xmlns:mc="http://schemas.openxmlformats.org/markup-compatibility/2006" xmlns:wpc="http://schemas.microsoft.com/office/word/2010/wordprocessingCanvas" xmlns="" val="0"/>
                         </a:ext>
                       </a:extLst>
                     </a:blip>
@@ -1628,7 +1628,7 @@
           <w:lang w:val="da-DK"/>
         </w:rPr>
       </w:pPr>
-      <w:bookmarkStart w:id="5" w:name="_Toc526785492"/>
+      <w:bookmarkStart w:id="5" w:name="_Toc527707360"/>
       <w:r>
         <w:rPr>
           <w:lang w:val="da-DK"/>
@@ -1680,7 +1680,7 @@
         </w:rPr>
         <w:t xml:space="preserve">, Norway, </w:t>
       </w:r>
-      <w:hyperlink r:id="rId13" w:history="1">
+      <w:hyperlink r:id="rId12" w:history="1">
         <w:r>
           <w:rPr>
             <w:lang w:val="da-DK"/>
@@ -1997,7 +1997,7 @@
           <w:b/>
         </w:rPr>
       </w:pPr>
-      <w:bookmarkStart w:id="9" w:name="_Toc526785493"/>
+      <w:bookmarkStart w:id="9" w:name="_Toc527707361"/>
       <w:bookmarkEnd w:id="6"/>
       <w:bookmarkEnd w:id="7"/>
       <w:bookmarkEnd w:id="8"/>
@@ -2030,7 +2030,7 @@
       <w:r>
         <w:fldChar w:fldCharType="separate"/>
       </w:r>
-      <w:hyperlink w:anchor="_Toc526785492" w:history="1">
+      <w:hyperlink w:anchor="_Toc527707360" w:history="1">
         <w:r>
           <w:rPr>
             <w:rStyle w:val="Hyperlink"/>
@@ -2054,7 +2054,7 @@
           <w:rPr>
             <w:webHidden/>
           </w:rPr>
-          <w:instrText xml:space="preserve"> PAGEREF _Toc526785492 \h </w:instrText>
+          <w:instrText xml:space="preserve"> PAGEREF _Toc527707360 \h </w:instrText>
         </w:r>
         <w:r>
           <w:rPr>
@@ -2091,7 +2091,7 @@
           <w:lang w:val="de-AT" w:eastAsia="de-AT"/>
         </w:rPr>
       </w:pPr>
-      <w:hyperlink w:anchor="_Toc526785493" w:history="1">
+      <w:hyperlink w:anchor="_Toc527707361" w:history="1">
         <w:r>
           <w:rPr>
             <w:rStyle w:val="Hyperlink"/>
@@ -2114,7 +2114,7 @@
           <w:rPr>
             <w:webHidden/>
           </w:rPr>
-          <w:instrText xml:space="preserve"> PAGEREF _Toc526785493 \h </w:instrText>
+          <w:instrText xml:space="preserve"> PAGEREF _Toc527707361 \h </w:instrText>
         </w:r>
         <w:r>
           <w:rPr>
@@ -2151,7 +2151,7 @@
           <w:lang w:val="de-AT" w:eastAsia="de-AT"/>
         </w:rPr>
       </w:pPr>
-      <w:hyperlink w:anchor="_Toc526785494" w:history="1">
+      <w:hyperlink w:anchor="_Toc527707362" w:history="1">
         <w:r>
           <w:rPr>
             <w:rStyle w:val="Hyperlink"/>
@@ -2189,7 +2189,7 @@
           <w:rPr>
             <w:webHidden/>
           </w:rPr>
-          <w:instrText xml:space="preserve"> PAGEREF _Toc526785494 \h </w:instrText>
+          <w:instrText xml:space="preserve"> PAGEREF _Toc527707362 \h </w:instrText>
         </w:r>
         <w:r>
           <w:rPr>
@@ -2224,7 +2224,7 @@
           <w:lang w:val="de-AT"/>
         </w:rPr>
       </w:pPr>
-      <w:hyperlink w:anchor="_Toc526785495" w:history="1">
+      <w:hyperlink w:anchor="_Toc527707363" w:history="1">
         <w:r>
           <w:rPr>
             <w:rStyle w:val="Hyperlink"/>
@@ -2260,7 +2260,7 @@
           <w:rPr>
             <w:webHidden/>
           </w:rPr>
-          <w:instrText xml:space="preserve"> PAGEREF _Toc526785495 \h </w:instrText>
+          <w:instrText xml:space="preserve"> PAGEREF _Toc527707363 \h </w:instrText>
         </w:r>
         <w:r>
           <w:rPr>
@@ -2295,7 +2295,7 @@
           <w:lang w:val="de-AT"/>
         </w:rPr>
       </w:pPr>
-      <w:hyperlink w:anchor="_Toc526785496" w:history="1">
+      <w:hyperlink w:anchor="_Toc527707364" w:history="1">
         <w:r>
           <w:rPr>
             <w:rStyle w:val="Hyperlink"/>
@@ -2331,7 +2331,7 @@
           <w:rPr>
             <w:webHidden/>
           </w:rPr>
-          <w:instrText xml:space="preserve"> PAGEREF _Toc526785496 \h </w:instrText>
+          <w:instrText xml:space="preserve"> PAGEREF _Toc527707364 \h </w:instrText>
         </w:r>
         <w:r>
           <w:rPr>
@@ -2368,7 +2368,7 @@
           <w:lang w:val="de-AT" w:eastAsia="de-AT"/>
         </w:rPr>
       </w:pPr>
-      <w:hyperlink w:anchor="_Toc526785497" w:history="1">
+      <w:hyperlink w:anchor="_Toc527707365" w:history="1">
         <w:r>
           <w:rPr>
             <w:rStyle w:val="Hyperlink"/>
@@ -2406,7 +2406,7 @@
           <w:rPr>
             <w:webHidden/>
           </w:rPr>
-          <w:instrText xml:space="preserve"> PAGEREF _Toc526785497 \h </w:instrText>
+          <w:instrText xml:space="preserve"> PAGEREF _Toc527707365 \h </w:instrText>
         </w:r>
         <w:r>
           <w:rPr>
@@ -2441,7 +2441,7 @@
           <w:lang w:val="de-AT"/>
         </w:rPr>
       </w:pPr>
-      <w:hyperlink w:anchor="_Toc526785498" w:history="1">
+      <w:hyperlink w:anchor="_Toc527707366" w:history="1">
         <w:r>
           <w:rPr>
             <w:rStyle w:val="Hyperlink"/>
@@ -2477,7 +2477,7 @@
           <w:rPr>
             <w:webHidden/>
           </w:rPr>
-          <w:instrText xml:space="preserve"> PAGEREF _Toc526785498 \h </w:instrText>
+          <w:instrText xml:space="preserve"> PAGEREF _Toc527707366 \h </w:instrText>
         </w:r>
         <w:r>
           <w:rPr>
@@ -2512,7 +2512,7 @@
           <w:lang w:val="de-AT"/>
         </w:rPr>
       </w:pPr>
-      <w:hyperlink w:anchor="_Toc526785499" w:history="1">
+      <w:hyperlink w:anchor="_Toc527707367" w:history="1">
         <w:r>
           <w:rPr>
             <w:rStyle w:val="Hyperlink"/>
@@ -2548,7 +2548,7 @@
           <w:rPr>
             <w:webHidden/>
           </w:rPr>
-          <w:instrText xml:space="preserve"> PAGEREF _Toc526785499 \h </w:instrText>
+          <w:instrText xml:space="preserve"> PAGEREF _Toc527707367 \h </w:instrText>
         </w:r>
         <w:r>
           <w:rPr>
@@ -2583,7 +2583,7 @@
           <w:lang w:val="de-AT"/>
         </w:rPr>
       </w:pPr>
-      <w:hyperlink w:anchor="_Toc526785500" w:history="1">
+      <w:hyperlink w:anchor="_Toc527707368" w:history="1">
         <w:r>
           <w:rPr>
             <w:rStyle w:val="Hyperlink"/>
@@ -2619,7 +2619,7 @@
           <w:rPr>
             <w:webHidden/>
           </w:rPr>
-          <w:instrText xml:space="preserve"> PAGEREF _Toc526785500 \h </w:instrText>
+          <w:instrText xml:space="preserve"> PAGEREF _Toc527707368 \h </w:instrText>
         </w:r>
         <w:r>
           <w:rPr>
@@ -2654,7 +2654,7 @@
           <w:lang w:val="de-AT"/>
         </w:rPr>
       </w:pPr>
-      <w:hyperlink w:anchor="_Toc526785501" w:history="1">
+      <w:hyperlink w:anchor="_Toc527707369" w:history="1">
         <w:r>
           <w:rPr>
             <w:rStyle w:val="Hyperlink"/>
@@ -2690,7 +2690,7 @@
           <w:rPr>
             <w:webHidden/>
           </w:rPr>
-          <w:instrText xml:space="preserve"> PAGEREF _Toc526785501 \h </w:instrText>
+          <w:instrText xml:space="preserve"> PAGEREF _Toc527707369 \h </w:instrText>
         </w:r>
         <w:r>
           <w:rPr>
@@ -2719,18 +2719,18 @@
     </w:p>
     <w:p>
       <w:pPr>
-        <w:pStyle w:val="Verzeichnis3"/>
+        <w:pStyle w:val="Verzeichnis2"/>
         <w:rPr>
           <w:rFonts w:asciiTheme="minorHAnsi" w:eastAsiaTheme="minorEastAsia" w:hAnsiTheme="minorHAnsi" w:cstheme="minorBidi"/>
           <w:lang w:val="de-AT"/>
         </w:rPr>
       </w:pPr>
-      <w:hyperlink w:anchor="_Toc526785502" w:history="1">
+      <w:hyperlink w:anchor="_Toc527707370" w:history="1">
         <w:r>
           <w:rPr>
             <w:rStyle w:val="Hyperlink"/>
           </w:rPr>
-          <w:t>POLICY 1</w:t>
+          <w:t>2.3</w:t>
         </w:r>
         <w:r>
           <w:rPr>
@@ -2743,7 +2743,7 @@
           <w:rPr>
             <w:rStyle w:val="Hyperlink"/>
           </w:rPr>
-          <w:t>Usage of ISO15459</w:t>
+          <w:t>Common Policies</w:t>
         </w:r>
         <w:r>
           <w:rPr>
@@ -2761,7 +2761,7 @@
           <w:rPr>
             <w:webHidden/>
           </w:rPr>
-          <w:instrText xml:space="preserve"> PAGEREF _Toc526785502 \h </w:instrText>
+          <w:instrText xml:space="preserve"> PAGEREF _Toc527707370 \h </w:instrText>
         </w:r>
         <w:r>
           <w:rPr>
@@ -2796,12 +2796,12 @@
           <w:lang w:val="de-AT"/>
         </w:rPr>
       </w:pPr>
-      <w:hyperlink w:anchor="_Toc526785503" w:history="1">
+      <w:hyperlink w:anchor="_Toc527707371" w:history="1">
         <w:r>
           <w:rPr>
             <w:rStyle w:val="Hyperlink"/>
           </w:rPr>
-          <w:t>POLICY 2</w:t>
+          <w:t>POLICY 1</w:t>
         </w:r>
         <w:r>
           <w:rPr>
@@ -2814,7 +2814,7 @@
           <w:rPr>
             <w:rStyle w:val="Hyperlink"/>
           </w:rPr>
-          <w:t>Identifier Value casing</w:t>
+          <w:t>Usage of ISO15459</w:t>
         </w:r>
         <w:r>
           <w:rPr>
@@ -2832,7 +2832,7 @@
           <w:rPr>
             <w:webHidden/>
           </w:rPr>
-          <w:instrText xml:space="preserve"> PAGEREF _Toc526785503 \h </w:instrText>
+          <w:instrText xml:space="preserve"> PAGEREF _Toc527707371 \h </w:instrText>
         </w:r>
         <w:r>
           <w:rPr>
@@ -2849,7 +2849,7 @@
           <w:rPr>
             <w:webHidden/>
           </w:rPr>
-          <w:t>11</w:t>
+          <w:t>10</w:t>
         </w:r>
         <w:r>
           <w:rPr>
@@ -2861,18 +2861,18 @@
     </w:p>
     <w:p>
       <w:pPr>
-        <w:pStyle w:val="Verzeichnis2"/>
+        <w:pStyle w:val="Verzeichnis3"/>
         <w:rPr>
           <w:rFonts w:asciiTheme="minorHAnsi" w:eastAsiaTheme="minorEastAsia" w:hAnsiTheme="minorHAnsi" w:cstheme="minorBidi"/>
           <w:lang w:val="de-AT"/>
         </w:rPr>
       </w:pPr>
-      <w:hyperlink w:anchor="_Toc526785504" w:history="1">
+      <w:hyperlink w:anchor="_Toc527707372" w:history="1">
         <w:r>
           <w:rPr>
             <w:rStyle w:val="Hyperlink"/>
           </w:rPr>
-          <w:t>2.3</w:t>
+          <w:t>POLICY 2</w:t>
         </w:r>
         <w:r>
           <w:rPr>
@@ -2885,6 +2885,77 @@
           <w:rPr>
             <w:rStyle w:val="Hyperlink"/>
           </w:rPr>
+          <w:t>Identifier Value casing</w:t>
+        </w:r>
+        <w:r>
+          <w:rPr>
+            <w:webHidden/>
+          </w:rPr>
+          <w:tab/>
+        </w:r>
+        <w:r>
+          <w:rPr>
+            <w:webHidden/>
+          </w:rPr>
+          <w:fldChar w:fldCharType="begin"/>
+        </w:r>
+        <w:r>
+          <w:rPr>
+            <w:webHidden/>
+          </w:rPr>
+          <w:instrText xml:space="preserve"> PAGEREF _Toc527707372 \h </w:instrText>
+        </w:r>
+        <w:r>
+          <w:rPr>
+            <w:webHidden/>
+          </w:rPr>
+        </w:r>
+        <w:r>
+          <w:rPr>
+            <w:webHidden/>
+          </w:rPr>
+          <w:fldChar w:fldCharType="separate"/>
+        </w:r>
+        <w:r>
+          <w:rPr>
+            <w:webHidden/>
+          </w:rPr>
+          <w:t>11</w:t>
+        </w:r>
+        <w:r>
+          <w:rPr>
+            <w:webHidden/>
+          </w:rPr>
+          <w:fldChar w:fldCharType="end"/>
+        </w:r>
+      </w:hyperlink>
+    </w:p>
+    <w:p>
+      <w:pPr>
+        <w:pStyle w:val="Verzeichnis2"/>
+        <w:rPr>
+          <w:rFonts w:asciiTheme="minorHAnsi" w:eastAsiaTheme="minorEastAsia" w:hAnsiTheme="minorHAnsi" w:cstheme="minorBidi"/>
+          <w:lang w:val="de-AT"/>
+        </w:rPr>
+      </w:pPr>
+      <w:hyperlink w:anchor="_Toc527707373" w:history="1">
+        <w:r>
+          <w:rPr>
+            <w:rStyle w:val="Hyperlink"/>
+          </w:rPr>
+          <w:t>2.4</w:t>
+        </w:r>
+        <w:r>
+          <w:rPr>
+            <w:rFonts w:asciiTheme="minorHAnsi" w:eastAsiaTheme="minorEastAsia" w:hAnsiTheme="minorHAnsi" w:cstheme="minorBidi"/>
+            <w:lang w:val="de-AT"/>
+          </w:rPr>
+          <w:tab/>
+        </w:r>
+        <w:r>
+          <w:rPr>
+            <w:rStyle w:val="Hyperlink"/>
+          </w:rPr>
           <w:t>Participant vs. Party Identification</w:t>
         </w:r>
         <w:r>
@@ -2903,7 +2974,7 @@
           <w:rPr>
             <w:webHidden/>
           </w:rPr>
-          <w:instrText xml:space="preserve"> PAGEREF _Toc526785504 \h </w:instrText>
+          <w:instrText xml:space="preserve"> PAGEREF _Toc527707373 \h </w:instrText>
         </w:r>
         <w:r>
           <w:rPr>
@@ -2940,7 +3011,7 @@
           <w:lang w:val="de-AT" w:eastAsia="de-AT"/>
         </w:rPr>
       </w:pPr>
-      <w:hyperlink w:anchor="_Toc526785505" w:history="1">
+      <w:hyperlink w:anchor="_Toc527707374" w:history="1">
         <w:r>
           <w:rPr>
             <w:rStyle w:val="Hyperlink"/>
@@ -2978,7 +3049,7 @@
           <w:rPr>
             <w:webHidden/>
           </w:rPr>
-          <w:instrText xml:space="preserve"> PAGEREF _Toc526785505 \h </w:instrText>
+          <w:instrText xml:space="preserve"> PAGEREF _Toc527707374 \h </w:instrText>
         </w:r>
         <w:r>
           <w:rPr>
@@ -3013,7 +3084,7 @@
           <w:lang w:val="de-AT"/>
         </w:rPr>
       </w:pPr>
-      <w:hyperlink w:anchor="_Toc526785506" w:history="1">
+      <w:hyperlink w:anchor="_Toc527707375" w:history="1">
         <w:r>
           <w:rPr>
             <w:rStyle w:val="Hyperlink"/>
@@ -3049,7 +3120,7 @@
           <w:rPr>
             <w:webHidden/>
           </w:rPr>
-          <w:instrText xml:space="preserve"> PAGEREF _Toc526785506 \h </w:instrText>
+          <w:instrText xml:space="preserve"> PAGEREF _Toc527707375 \h </w:instrText>
         </w:r>
         <w:r>
           <w:rPr>
@@ -3084,7 +3155,7 @@
           <w:lang w:val="de-AT"/>
         </w:rPr>
       </w:pPr>
-      <w:hyperlink w:anchor="_Toc526785507" w:history="1">
+      <w:hyperlink w:anchor="_Toc527707376" w:history="1">
         <w:r>
           <w:rPr>
             <w:rStyle w:val="Hyperlink"/>
@@ -3120,7 +3191,7 @@
           <w:rPr>
             <w:webHidden/>
           </w:rPr>
-          <w:instrText xml:space="preserve"> PAGEREF _Toc526785507 \h </w:instrText>
+          <w:instrText xml:space="preserve"> PAGEREF _Toc527707376 \h </w:instrText>
         </w:r>
         <w:r>
           <w:rPr>
@@ -3155,7 +3226,7 @@
           <w:lang w:val="de-AT"/>
         </w:rPr>
       </w:pPr>
-      <w:hyperlink w:anchor="_Toc526785508" w:history="1">
+      <w:hyperlink w:anchor="_Toc527707377" w:history="1">
         <w:r>
           <w:rPr>
             <w:rStyle w:val="Hyperlink"/>
@@ -3191,7 +3262,7 @@
           <w:rPr>
             <w:webHidden/>
           </w:rPr>
-          <w:instrText xml:space="preserve"> PAGEREF _Toc526785508 \h </w:instrText>
+          <w:instrText xml:space="preserve"> PAGEREF _Toc527707377 \h </w:instrText>
         </w:r>
         <w:r>
           <w:rPr>
@@ -3226,7 +3297,7 @@
           <w:lang w:val="de-AT"/>
         </w:rPr>
       </w:pPr>
-      <w:hyperlink w:anchor="_Toc526785509" w:history="1">
+      <w:hyperlink w:anchor="_Toc527707378" w:history="1">
         <w:r>
           <w:rPr>
             <w:rStyle w:val="Hyperlink"/>
@@ -3262,7 +3333,7 @@
           <w:rPr>
             <w:webHidden/>
           </w:rPr>
-          <w:instrText xml:space="preserve"> PAGEREF _Toc526785509 \h </w:instrText>
+          <w:instrText xml:space="preserve"> PAGEREF _Toc527707378 \h </w:instrText>
         </w:r>
         <w:r>
           <w:rPr>
@@ -3297,7 +3368,7 @@
           <w:lang w:val="de-AT"/>
         </w:rPr>
       </w:pPr>
-      <w:hyperlink w:anchor="_Toc526785510" w:history="1">
+      <w:hyperlink w:anchor="_Toc527707379" w:history="1">
         <w:r>
           <w:rPr>
             <w:rStyle w:val="Hyperlink"/>
@@ -3333,7 +3404,7 @@
           <w:rPr>
             <w:webHidden/>
           </w:rPr>
-          <w:instrText xml:space="preserve"> PAGEREF _Toc526785510 \h </w:instrText>
+          <w:instrText xml:space="preserve"> PAGEREF _Toc527707379 \h </w:instrText>
         </w:r>
         <w:r>
           <w:rPr>
@@ -3368,7 +3439,7 @@
           <w:lang w:val="de-AT"/>
         </w:rPr>
       </w:pPr>
-      <w:hyperlink w:anchor="_Toc526785511" w:history="1">
+      <w:hyperlink w:anchor="_Toc527707380" w:history="1">
         <w:r>
           <w:rPr>
             <w:rStyle w:val="Hyperlink"/>
@@ -3404,7 +3475,7 @@
           <w:rPr>
             <w:webHidden/>
           </w:rPr>
-          <w:instrText xml:space="preserve"> PAGEREF _Toc526785511 \h </w:instrText>
+          <w:instrText xml:space="preserve"> PAGEREF _Toc527707380 \h </w:instrText>
         </w:r>
         <w:r>
           <w:rPr>
@@ -3439,7 +3510,7 @@
           <w:lang w:val="de-AT"/>
         </w:rPr>
       </w:pPr>
-      <w:hyperlink w:anchor="_Toc526785512" w:history="1">
+      <w:hyperlink w:anchor="_Toc527707381" w:history="1">
         <w:r>
           <w:rPr>
             <w:rStyle w:val="Hyperlink"/>
@@ -3475,7 +3546,7 @@
           <w:rPr>
             <w:webHidden/>
           </w:rPr>
-          <w:instrText xml:space="preserve"> PAGEREF _Toc526785512 \h </w:instrText>
+          <w:instrText xml:space="preserve"> PAGEREF _Toc527707381 \h </w:instrText>
         </w:r>
         <w:r>
           <w:rPr>
@@ -3510,7 +3581,7 @@
           <w:lang w:val="de-AT"/>
         </w:rPr>
       </w:pPr>
-      <w:hyperlink w:anchor="_Toc526785513" w:history="1">
+      <w:hyperlink w:anchor="_Toc527707382" w:history="1">
         <w:r>
           <w:rPr>
             <w:rStyle w:val="Hyperlink"/>
@@ -3546,7 +3617,7 @@
           <w:rPr>
             <w:webHidden/>
           </w:rPr>
-          <w:instrText xml:space="preserve"> PAGEREF _Toc526785513 \h </w:instrText>
+          <w:instrText xml:space="preserve"> PAGEREF _Toc527707382 \h </w:instrText>
         </w:r>
         <w:r>
           <w:rPr>
@@ -3581,7 +3652,7 @@
           <w:lang w:val="de-AT"/>
         </w:rPr>
       </w:pPr>
-      <w:hyperlink w:anchor="_Toc526785514" w:history="1">
+      <w:hyperlink w:anchor="_Toc527707383" w:history="1">
         <w:r>
           <w:rPr>
             <w:rStyle w:val="Hyperlink"/>
@@ -3617,7 +3688,7 @@
           <w:rPr>
             <w:webHidden/>
           </w:rPr>
-          <w:instrText xml:space="preserve"> PAGEREF _Toc526785514 \h </w:instrText>
+          <w:instrText xml:space="preserve"> PAGEREF _Toc527707383 \h </w:instrText>
         </w:r>
         <w:r>
           <w:rPr>
@@ -3654,7 +3725,7 @@
           <w:lang w:val="de-AT" w:eastAsia="de-AT"/>
         </w:rPr>
       </w:pPr>
-      <w:hyperlink w:anchor="_Toc526785515" w:history="1">
+      <w:hyperlink w:anchor="_Toc527707384" w:history="1">
         <w:r>
           <w:rPr>
             <w:rStyle w:val="Hyperlink"/>
@@ -3692,7 +3763,7 @@
           <w:rPr>
             <w:webHidden/>
           </w:rPr>
-          <w:instrText xml:space="preserve"> PAGEREF _Toc526785515 \h </w:instrText>
+          <w:instrText xml:space="preserve"> PAGEREF _Toc527707384 \h </w:instrText>
         </w:r>
         <w:r>
           <w:rPr>
@@ -3727,7 +3798,7 @@
           <w:lang w:val="de-AT"/>
         </w:rPr>
       </w:pPr>
-      <w:hyperlink w:anchor="_Toc526785516" w:history="1">
+      <w:hyperlink w:anchor="_Toc527707385" w:history="1">
         <w:r>
           <w:rPr>
             <w:rStyle w:val="Hyperlink"/>
@@ -3763,7 +3834,7 @@
           <w:rPr>
             <w:webHidden/>
           </w:rPr>
-          <w:instrText xml:space="preserve"> PAGEREF _Toc526785516 \h </w:instrText>
+          <w:instrText xml:space="preserve"> PAGEREF _Toc527707385 \h </w:instrText>
         </w:r>
         <w:r>
           <w:rPr>
@@ -3798,7 +3869,7 @@
           <w:lang w:val="de-AT"/>
         </w:rPr>
       </w:pPr>
-      <w:hyperlink w:anchor="_Toc526785517" w:history="1">
+      <w:hyperlink w:anchor="_Toc527707386" w:history="1">
         <w:r>
           <w:rPr>
             <w:rStyle w:val="Hyperlink"/>
@@ -3834,7 +3905,7 @@
           <w:rPr>
             <w:webHidden/>
           </w:rPr>
-          <w:instrText xml:space="preserve"> PAGEREF _Toc526785517 \h </w:instrText>
+          <w:instrText xml:space="preserve"> PAGEREF _Toc527707386 \h </w:instrText>
         </w:r>
         <w:r>
           <w:rPr>
@@ -3869,7 +3940,7 @@
           <w:lang w:val="de-AT"/>
         </w:rPr>
       </w:pPr>
-      <w:hyperlink w:anchor="_Toc526785518" w:history="1">
+      <w:hyperlink w:anchor="_Toc527707387" w:history="1">
         <w:r>
           <w:rPr>
             <w:rStyle w:val="Hyperlink"/>
@@ -3905,7 +3976,7 @@
           <w:rPr>
             <w:webHidden/>
           </w:rPr>
-          <w:instrText xml:space="preserve"> PAGEREF _Toc526785518 \h </w:instrText>
+          <w:instrText xml:space="preserve"> PAGEREF _Toc527707387 \h </w:instrText>
         </w:r>
         <w:r>
           <w:rPr>
@@ -3940,7 +4011,7 @@
           <w:lang w:val="de-AT"/>
         </w:rPr>
       </w:pPr>
-      <w:hyperlink w:anchor="_Toc526785519" w:history="1">
+      <w:hyperlink w:anchor="_Toc527707388" w:history="1">
         <w:r>
           <w:rPr>
             <w:rStyle w:val="Hyperlink"/>
@@ -3976,7 +4047,7 @@
           <w:rPr>
             <w:webHidden/>
           </w:rPr>
-          <w:instrText xml:space="preserve"> PAGEREF _Toc526785519 \h </w:instrText>
+          <w:instrText xml:space="preserve"> PAGEREF _Toc527707388 \h </w:instrText>
         </w:r>
         <w:r>
           <w:rPr>
@@ -4013,7 +4084,7 @@
           <w:lang w:val="de-AT" w:eastAsia="de-AT"/>
         </w:rPr>
       </w:pPr>
-      <w:hyperlink w:anchor="_Toc526785520" w:history="1">
+      <w:hyperlink w:anchor="_Toc527707389" w:history="1">
         <w:r>
           <w:rPr>
             <w:rStyle w:val="Hyperlink"/>
@@ -4051,7 +4122,7 @@
           <w:rPr>
             <w:webHidden/>
           </w:rPr>
-          <w:instrText xml:space="preserve"> PAGEREF _Toc526785520 \h </w:instrText>
+          <w:instrText xml:space="preserve"> PAGEREF _Toc527707389 \h </w:instrText>
         </w:r>
         <w:r>
           <w:rPr>
@@ -4086,7 +4157,7 @@
           <w:lang w:val="de-AT"/>
         </w:rPr>
       </w:pPr>
-      <w:hyperlink w:anchor="_Toc526785521" w:history="1">
+      <w:hyperlink w:anchor="_Toc527707390" w:history="1">
         <w:r>
           <w:rPr>
             <w:rStyle w:val="Hyperlink"/>
@@ -4122,7 +4193,7 @@
           <w:rPr>
             <w:webHidden/>
           </w:rPr>
-          <w:instrText xml:space="preserve"> PAGEREF _Toc526785521 \h </w:instrText>
+          <w:instrText xml:space="preserve"> PAGEREF _Toc527707390 \h </w:instrText>
         </w:r>
         <w:r>
           <w:rPr>
@@ -4157,7 +4228,7 @@
           <w:lang w:val="de-AT"/>
         </w:rPr>
       </w:pPr>
-      <w:hyperlink w:anchor="_Toc526785522" w:history="1">
+      <w:hyperlink w:anchor="_Toc527707391" w:history="1">
         <w:r>
           <w:rPr>
             <w:rStyle w:val="Hyperlink"/>
@@ -4193,7 +4264,7 @@
           <w:rPr>
             <w:webHidden/>
           </w:rPr>
-          <w:instrText xml:space="preserve"> PAGEREF _Toc526785522 \h </w:instrText>
+          <w:instrText xml:space="preserve"> PAGEREF _Toc527707391 \h </w:instrText>
         </w:r>
         <w:r>
           <w:rPr>
@@ -4228,7 +4299,7 @@
           <w:lang w:val="de-AT"/>
         </w:rPr>
       </w:pPr>
-      <w:hyperlink w:anchor="_Toc526785523" w:history="1">
+      <w:hyperlink w:anchor="_Toc527707392" w:history="1">
         <w:r>
           <w:rPr>
             <w:rStyle w:val="Hyperlink"/>
@@ -4264,7 +4335,7 @@
           <w:rPr>
             <w:webHidden/>
           </w:rPr>
-          <w:instrText xml:space="preserve"> PAGEREF _Toc526785523 \h </w:instrText>
+          <w:instrText xml:space="preserve"> PAGEREF _Toc527707392 \h </w:instrText>
         </w:r>
         <w:r>
           <w:rPr>
@@ -4299,7 +4370,7 @@
           <w:lang w:val="de-AT"/>
         </w:rPr>
       </w:pPr>
-      <w:hyperlink w:anchor="_Toc526785524" w:history="1">
+      <w:hyperlink w:anchor="_Toc527707393" w:history="1">
         <w:r>
           <w:rPr>
             <w:rStyle w:val="Hyperlink"/>
@@ -4335,7 +4406,7 @@
           <w:rPr>
             <w:webHidden/>
           </w:rPr>
-          <w:instrText xml:space="preserve"> PAGEREF _Toc526785524 \h </w:instrText>
+          <w:instrText xml:space="preserve"> PAGEREF _Toc527707393 \h </w:instrText>
         </w:r>
         <w:r>
           <w:rPr>
@@ -4370,7 +4441,7 @@
           <w:lang w:val="de-AT"/>
         </w:rPr>
       </w:pPr>
-      <w:hyperlink w:anchor="_Toc526785525" w:history="1">
+      <w:hyperlink w:anchor="_Toc527707394" w:history="1">
         <w:r>
           <w:rPr>
             <w:rStyle w:val="Hyperlink"/>
@@ -4406,7 +4477,7 @@
           <w:rPr>
             <w:webHidden/>
           </w:rPr>
-          <w:instrText xml:space="preserve"> PAGEREF _Toc526785525 \h </w:instrText>
+          <w:instrText xml:space="preserve"> PAGEREF _Toc527707394 \h </w:instrText>
         </w:r>
         <w:r>
           <w:rPr>
@@ -4441,7 +4512,7 @@
           <w:lang w:val="de-AT"/>
         </w:rPr>
       </w:pPr>
-      <w:hyperlink w:anchor="_Toc526785526" w:history="1">
+      <w:hyperlink w:anchor="_Toc527707395" w:history="1">
         <w:r>
           <w:rPr>
             <w:rStyle w:val="Hyperlink"/>
@@ -4477,7 +4548,7 @@
           <w:rPr>
             <w:webHidden/>
           </w:rPr>
-          <w:instrText xml:space="preserve"> PAGEREF _Toc526785526 \h </w:instrText>
+          <w:instrText xml:space="preserve"> PAGEREF _Toc527707395 \h </w:instrText>
         </w:r>
         <w:r>
           <w:rPr>
@@ -4514,7 +4585,7 @@
           <w:lang w:val="de-AT" w:eastAsia="de-AT"/>
         </w:rPr>
       </w:pPr>
-      <w:hyperlink w:anchor="_Toc526785527" w:history="1">
+      <w:hyperlink w:anchor="_Toc527707396" w:history="1">
         <w:r>
           <w:rPr>
             <w:rStyle w:val="Hyperlink"/>
@@ -4552,7 +4623,7 @@
           <w:rPr>
             <w:webHidden/>
           </w:rPr>
-          <w:instrText xml:space="preserve"> PAGEREF _Toc526785527 \h </w:instrText>
+          <w:instrText xml:space="preserve"> PAGEREF _Toc527707396 \h </w:instrText>
         </w:r>
         <w:r>
           <w:rPr>
@@ -4587,7 +4658,7 @@
           <w:lang w:val="de-AT"/>
         </w:rPr>
       </w:pPr>
-      <w:hyperlink w:anchor="_Toc526785528" w:history="1">
+      <w:hyperlink w:anchor="_Toc527707397" w:history="1">
         <w:r>
           <w:rPr>
             <w:rStyle w:val="Hyperlink"/>
@@ -4623,7 +4694,7 @@
           <w:rPr>
             <w:webHidden/>
           </w:rPr>
-          <w:instrText xml:space="preserve"> PAGEREF _Toc526785528 \h </w:instrText>
+          <w:instrText xml:space="preserve"> PAGEREF _Toc527707397 \h </w:instrText>
         </w:r>
         <w:r>
           <w:rPr>
@@ -4658,7 +4729,7 @@
           <w:lang w:val="de-AT"/>
         </w:rPr>
       </w:pPr>
-      <w:hyperlink w:anchor="_Toc526785529" w:history="1">
+      <w:hyperlink w:anchor="_Toc527707398" w:history="1">
         <w:r>
           <w:rPr>
             <w:rStyle w:val="Hyperlink"/>
@@ -4694,7 +4765,7 @@
           <w:rPr>
             <w:webHidden/>
           </w:rPr>
-          <w:instrText xml:space="preserve"> PAGEREF _Toc526785529 \h </w:instrText>
+          <w:instrText xml:space="preserve"> PAGEREF _Toc527707398 \h </w:instrText>
         </w:r>
         <w:r>
           <w:rPr>
@@ -4729,7 +4800,7 @@
           <w:lang w:val="de-AT"/>
         </w:rPr>
       </w:pPr>
-      <w:hyperlink w:anchor="_Toc526785530" w:history="1">
+      <w:hyperlink w:anchor="_Toc527707399" w:history="1">
         <w:r>
           <w:rPr>
             <w:rStyle w:val="Hyperlink"/>
@@ -4765,7 +4836,7 @@
           <w:rPr>
             <w:webHidden/>
           </w:rPr>
-          <w:instrText xml:space="preserve"> PAGEREF _Toc526785530 \h </w:instrText>
+          <w:instrText xml:space="preserve"> PAGEREF _Toc527707399 \h </w:instrText>
         </w:r>
         <w:r>
           <w:rPr>
@@ -4802,7 +4873,7 @@
           <w:lang w:val="de-AT" w:eastAsia="de-AT"/>
         </w:rPr>
       </w:pPr>
-      <w:hyperlink w:anchor="_Toc526785531" w:history="1">
+      <w:hyperlink w:anchor="_Toc527707400" w:history="1">
         <w:r>
           <w:rPr>
             <w:rStyle w:val="Hyperlink"/>
@@ -4840,7 +4911,7 @@
           <w:rPr>
             <w:webHidden/>
           </w:rPr>
-          <w:instrText xml:space="preserve"> PAGEREF _Toc526785531 \h </w:instrText>
+          <w:instrText xml:space="preserve"> PAGEREF _Toc527707400 \h </w:instrText>
         </w:r>
         <w:r>
           <w:rPr>
@@ -4875,7 +4946,7 @@
           <w:lang w:val="de-AT"/>
         </w:rPr>
       </w:pPr>
-      <w:hyperlink w:anchor="_Toc526785532" w:history="1">
+      <w:hyperlink w:anchor="_Toc527707401" w:history="1">
         <w:r>
           <w:rPr>
             <w:rStyle w:val="Hyperlink"/>
@@ -4911,7 +4982,7 @@
           <w:rPr>
             <w:webHidden/>
           </w:rPr>
-          <w:instrText xml:space="preserve"> PAGEREF _Toc526785532 \h </w:instrText>
+          <w:instrText xml:space="preserve"> PAGEREF _Toc527707401 \h </w:instrText>
         </w:r>
         <w:r>
           <w:rPr>
@@ -4946,7 +5017,7 @@
           <w:lang w:val="de-AT"/>
         </w:rPr>
       </w:pPr>
-      <w:hyperlink w:anchor="_Toc526785533" w:history="1">
+      <w:hyperlink w:anchor="_Toc527707402" w:history="1">
         <w:r>
           <w:rPr>
             <w:rStyle w:val="Hyperlink"/>
@@ -4982,7 +5053,7 @@
           <w:rPr>
             <w:webHidden/>
           </w:rPr>
-          <w:instrText xml:space="preserve"> PAGEREF _Toc526785533 \h </w:instrText>
+          <w:instrText xml:space="preserve"> PAGEREF _Toc527707402 \h </w:instrText>
         </w:r>
         <w:r>
           <w:rPr>
@@ -5017,7 +5088,7 @@
           <w:lang w:val="de-AT"/>
         </w:rPr>
       </w:pPr>
-      <w:hyperlink w:anchor="_Toc526785534" w:history="1">
+      <w:hyperlink w:anchor="_Toc527707403" w:history="1">
         <w:r>
           <w:rPr>
             <w:rStyle w:val="Hyperlink"/>
@@ -5053,7 +5124,7 @@
           <w:rPr>
             <w:webHidden/>
           </w:rPr>
-          <w:instrText xml:space="preserve"> PAGEREF _Toc526785534 \h </w:instrText>
+          <w:instrText xml:space="preserve"> PAGEREF _Toc527707403 \h </w:instrText>
         </w:r>
         <w:r>
           <w:rPr>
@@ -5090,7 +5161,7 @@
           <w:lang w:val="de-AT" w:eastAsia="de-AT"/>
         </w:rPr>
       </w:pPr>
-      <w:hyperlink w:anchor="_Toc526785535" w:history="1">
+      <w:hyperlink w:anchor="_Toc527707404" w:history="1">
         <w:r>
           <w:rPr>
             <w:rStyle w:val="Hyperlink"/>
@@ -5128,7 +5199,7 @@
           <w:rPr>
             <w:webHidden/>
           </w:rPr>
-          <w:instrText xml:space="preserve"> PAGEREF _Toc526785535 \h </w:instrText>
+          <w:instrText xml:space="preserve"> PAGEREF _Toc527707404 \h </w:instrText>
         </w:r>
         <w:r>
           <w:rPr>
@@ -5158,9 +5229,9 @@
     <w:p>
       <w:pPr>
         <w:sectPr>
-          <w:headerReference w:type="default" r:id="rId14"/>
-          <w:footerReference w:type="default" r:id="rId15"/>
-          <w:footerReference w:type="first" r:id="rId16"/>
+          <w:headerReference w:type="default" r:id="rId13"/>
+          <w:footerReference w:type="default" r:id="rId14"/>
+          <w:footerReference w:type="first" r:id="rId15"/>
           <w:pgSz w:w="11906" w:h="16838"/>
           <w:pgMar w:top="1418" w:right="1418" w:bottom="1418" w:left="1418" w:header="709" w:footer="709" w:gutter="0"/>
           <w:cols w:space="708"/>
@@ -5176,7 +5247,7 @@
       <w:pPr>
         <w:pStyle w:val="berschrift1"/>
       </w:pPr>
-      <w:bookmarkStart w:id="11" w:name="_Toc526785494"/>
+      <w:bookmarkStart w:id="11" w:name="_Toc527707362"/>
       <w:r>
         <w:lastRenderedPageBreak/>
         <w:t>Introduction</w:t>
@@ -5218,6 +5289,12 @@
         </w:rPr>
         <w:t>Syntax rules for CII</w:t>
       </w:r>
+      <w:r>
+        <w:rPr>
+          <w:lang w:eastAsia="it-IT"/>
+        </w:rPr>
+        <w:t xml:space="preserve"> are needed (currently only UBL) (@Siw)</w:t>
+      </w:r>
     </w:p>
     <w:p>
       <w:pPr>
@@ -5234,7 +5311,25 @@
         <w:rPr>
           <w:lang w:eastAsia="it-IT"/>
         </w:rPr>
-        <w:t>Integrate SBDH rules</w:t>
+        <w:t>Integrate SBDH</w:t>
+      </w:r>
+      <w:r>
+        <w:rPr>
+          <w:lang w:eastAsia="it-IT"/>
+        </w:rPr>
+        <w:t xml:space="preserve"> (PEPPOL Envelope spec)</w:t>
+      </w:r>
+      <w:r>
+        <w:rPr>
+          <w:lang w:eastAsia="it-IT"/>
+        </w:rPr>
+        <w:t xml:space="preserve"> rules</w:t>
+      </w:r>
+      <w:r>
+        <w:rPr>
+          <w:lang w:eastAsia="it-IT"/>
+        </w:rPr>
+        <w:t xml:space="preserve"> (@Bard)</w:t>
       </w:r>
     </w:p>
     <w:p>
@@ -5266,12 +5361,21 @@
       <w:r>
         <w:t>Validate Participant Identifier Values according to the Participant Identifier Scheme specific rules</w:t>
       </w:r>
+      <w:r>
+        <w:t xml:space="preserve"> (e.g. check if an Austrian VAT number is valid according to the rules for Austrian VAT numbers etc.</w:t>
+      </w:r>
+      <w:r>
+        <w:t xml:space="preserve"> – the generic statement should go here, the explicit rules are handled in the codelists</w:t>
+      </w:r>
+      <w:r>
+        <w:t>)</w:t>
+      </w:r>
     </w:p>
     <w:p>
       <w:pPr>
         <w:pStyle w:val="Listenabsatz"/>
         <w:numPr>
-          <w:ilvl w:val="1"/>
+          <w:ilvl w:val="2"/>
           <w:numId w:val="22"/>
         </w:numPr>
       </w:pPr>
@@ -5283,7 +5387,7 @@
       <w:pPr>
         <w:pStyle w:val="Listenabsatz"/>
         <w:numPr>
-          <w:ilvl w:val="1"/>
+          <w:ilvl w:val="2"/>
           <w:numId w:val="22"/>
         </w:numPr>
       </w:pPr>
@@ -5295,15 +5399,12 @@
       <w:pPr>
         <w:pStyle w:val="Listenabsatz"/>
         <w:numPr>
-          <w:ilvl w:val="1"/>
+          <w:ilvl w:val="2"/>
           <w:numId w:val="22"/>
         </w:numPr>
       </w:pPr>
       <w:r>
-        <w:t>Validate on transport level Envelope</w:t>
-      </w:r>
-      <w:r>
-        <w:t xml:space="preserve"> (SBDH)</w:t>
+        <w:t>Validate on transport level Envelope (SBDH)</w:t>
       </w:r>
     </w:p>
     <w:p>
@@ -5317,6 +5418,9 @@
       <w:r>
         <w:t>More detailed governance description is necessary (processes etc.)</w:t>
       </w:r>
+      <w:r>
+        <w:t xml:space="preserve"> (@Jesper)</w:t>
+      </w:r>
     </w:p>
     <w:p>
       <w:pPr>
@@ -5329,12 +5433,15 @@
       <w:r>
         <w:t>Integrate basic constraints from [BusdoxDef] and remove reference</w:t>
       </w:r>
+      <w:r>
+        <w:t xml:space="preserve"> instead (@Philip)</w:t>
+      </w:r>
     </w:p>
     <w:p>
       <w:pPr>
         <w:pStyle w:val="berschrift2"/>
       </w:pPr>
-      <w:bookmarkStart w:id="12" w:name="_Toc526785495"/>
+      <w:bookmarkStart w:id="12" w:name="_Toc527707363"/>
       <w:r>
         <w:t>Audience</w:t>
       </w:r>
@@ -5415,7 +5522,7 @@
       <w:pPr>
         <w:pStyle w:val="berschrift2"/>
       </w:pPr>
-      <w:bookmarkStart w:id="15" w:name="_Toc526785496"/>
+      <w:bookmarkStart w:id="15" w:name="_Toc527707364"/>
       <w:r>
         <w:t>References</w:t>
       </w:r>
@@ -5433,7 +5540,7 @@
           <w:insideV w:val="single" w:sz="4" w:space="0" w:color="000000"/>
         </w:tblBorders>
         <w:tblLayout w:type="fixed"/>
-        <w:tblLook w:val="04A0" w:firstRow="1" w:lastRow="0" w:firstColumn="1" w:lastColumn="0" w:noHBand="0" w:noVBand="1"/>
+        <w:tblLook w:val="04A0"/>
       </w:tblPr>
       <w:tblGrid>
         <w:gridCol w:w="2239"/>
@@ -5472,7 +5579,7 @@
                 <w:iCs/>
               </w:rPr>
             </w:pPr>
-            <w:hyperlink r:id="rId17" w:history="1">
+            <w:hyperlink r:id="rId16" w:history="1">
               <w:r>
                 <w:rPr>
                   <w:rStyle w:val="Hyperlink"/>
@@ -5520,7 +5627,7 @@
                 <w:lang w:val="en-US" w:bidi="ne-NP"/>
               </w:rPr>
             </w:pPr>
-            <w:hyperlink r:id="rId18" w:history="1">
+            <w:hyperlink r:id="rId17" w:history="1">
               <w:r>
                 <w:rPr>
                   <w:rStyle w:val="Hyperlink"/>
@@ -5561,7 +5668,7 @@
             <w:pPr>
               <w:ind w:right="-143"/>
             </w:pPr>
-            <w:hyperlink r:id="rId19" w:history="1">
+            <w:hyperlink r:id="rId18" w:history="1">
               <w:r>
                 <w:rPr>
                   <w:rStyle w:val="Hyperlink"/>
@@ -5602,7 +5709,7 @@
             <w:pPr>
               <w:ind w:right="-143"/>
             </w:pPr>
-            <w:hyperlink r:id="rId20" w:history="1">
+            <w:hyperlink r:id="rId19" w:history="1">
               <w:r>
                 <w:rPr>
                   <w:rStyle w:val="Hyperlink"/>
@@ -5643,7 +5750,7 @@
             <w:pPr>
               <w:ind w:right="-143"/>
             </w:pPr>
-            <w:hyperlink r:id="rId21" w:history="1">
+            <w:hyperlink r:id="rId20" w:history="1">
               <w:r>
                 <w:rPr>
                   <w:rStyle w:val="Hyperlink"/>
@@ -5684,7 +5791,7 @@
             <w:pPr>
               <w:ind w:right="-143"/>
             </w:pPr>
-            <w:hyperlink r:id="rId22" w:history="1">
+            <w:hyperlink r:id="rId21" w:history="1">
               <w:r>
                 <w:rPr>
                   <w:rStyle w:val="Hyperlink"/>
@@ -5735,7 +5842,7 @@
                 <w:iCs/>
               </w:rPr>
             </w:pPr>
-            <w:hyperlink r:id="rId23" w:history="1">
+            <w:hyperlink r:id="rId22" w:history="1">
               <w:r>
                 <w:rPr>
                   <w:rStyle w:val="Hyperlink"/>
@@ -5765,7 +5872,7 @@
             <w:shd w:val="clear" w:color="auto" w:fill="auto"/>
           </w:tcPr>
           <w:p>
-            <w:hyperlink r:id="rId24" w:history="1">
+            <w:hyperlink r:id="rId23" w:history="1">
               <w:r>
                 <w:rPr>
                   <w:rStyle w:val="Hyperlink"/>
@@ -5794,7 +5901,7 @@
             <w:shd w:val="clear" w:color="auto" w:fill="auto"/>
           </w:tcPr>
           <w:p>
-            <w:hyperlink r:id="rId25" w:history="1">
+            <w:hyperlink r:id="rId24" w:history="1">
               <w:r>
                 <w:rPr>
                   <w:rStyle w:val="Hyperlink"/>
@@ -5804,7 +5911,7 @@
             </w:hyperlink>
           </w:p>
           <w:p>
-            <w:hyperlink r:id="rId26" w:history="1">
+            <w:hyperlink r:id="rId25" w:history="1">
               <w:r>
                 <w:rPr>
                   <w:rStyle w:val="Hyperlink"/>
@@ -5832,6 +5939,7 @@
               <w:rPr>
                 <w:iCs/>
               </w:rPr>
+              <w:lastRenderedPageBreak/>
               <w:t>[ISO 9735 Service Code List (0007)]</w:t>
             </w:r>
           </w:p>
@@ -5848,7 +5956,7 @@
                 <w:iCs/>
               </w:rPr>
             </w:pPr>
-            <w:hyperlink r:id="rId27" w:history="1">
+            <w:hyperlink r:id="rId26" w:history="1">
               <w:r>
                 <w:rPr>
                   <w:rStyle w:val="Hyperlink"/>
@@ -5877,7 +5985,6 @@
               <w:rPr>
                 <w:iCs/>
               </w:rPr>
-              <w:lastRenderedPageBreak/>
               <w:t>[ISO 6523]</w:t>
             </w:r>
           </w:p>
@@ -5894,7 +6001,7 @@
                 <w:iCs/>
               </w:rPr>
             </w:pPr>
-            <w:hyperlink r:id="rId28" w:history="1">
+            <w:hyperlink r:id="rId27" w:history="1">
               <w:r>
                 <w:rPr>
                   <w:rStyle w:val="Hyperlink"/>
@@ -5933,7 +6040,7 @@
             <w:shd w:val="clear" w:color="auto" w:fill="auto"/>
           </w:tcPr>
           <w:p>
-            <w:hyperlink r:id="rId29" w:history="1">
+            <w:hyperlink r:id="rId28" w:history="1">
               <w:r>
                 <w:rPr>
                   <w:rStyle w:val="Hyperlink"/>
@@ -5943,7 +6050,7 @@
             </w:hyperlink>
           </w:p>
           <w:p>
-            <w:hyperlink r:id="rId30" w:history="1">
+            <w:hyperlink r:id="rId29" w:history="1">
               <w:r>
                 <w:rPr>
                   <w:rStyle w:val="Hyperlink"/>
@@ -5981,7 +6088,7 @@
             <w:shd w:val="clear" w:color="auto" w:fill="auto"/>
           </w:tcPr>
           <w:p>
-            <w:hyperlink r:id="rId31" w:history="1">
+            <w:hyperlink r:id="rId30" w:history="1">
               <w:r>
                 <w:rPr>
                   <w:rStyle w:val="Hyperlink"/>
@@ -5991,7 +6098,7 @@
             </w:hyperlink>
           </w:p>
           <w:p>
-            <w:hyperlink r:id="rId32" w:history="1">
+            <w:hyperlink r:id="rId31" w:history="1">
               <w:r>
                 <w:rPr>
                   <w:rStyle w:val="Hyperlink"/>
@@ -6035,7 +6142,7 @@
                 <w:iCs/>
               </w:rPr>
             </w:pPr>
-            <w:hyperlink r:id="rId33" w:history="1">
+            <w:hyperlink r:id="rId32" w:history="1">
               <w:r>
                 <w:rPr>
                   <w:rStyle w:val="Hyperlink"/>
@@ -6080,7 +6187,7 @@
                 <w:iCs/>
               </w:rPr>
             </w:pPr>
-            <w:hyperlink r:id="rId34" w:history="1">
+            <w:hyperlink r:id="rId33" w:history="1">
               <w:r>
                 <w:rPr>
                   <w:rStyle w:val="Hyperlink"/>
@@ -6097,7 +6204,7 @@
       <w:pPr>
         <w:pStyle w:val="berschrift1"/>
       </w:pPr>
-      <w:bookmarkStart w:id="16" w:name="_Toc526785497"/>
+      <w:bookmarkStart w:id="16" w:name="_Toc527707365"/>
       <w:r>
         <w:lastRenderedPageBreak/>
         <w:t>Introduction</w:t>
@@ -6149,7 +6256,13 @@
         <w:t xml:space="preserve">of </w:t>
       </w:r>
       <w:r>
-        <w:t>the significant identifiers are those for Parties (organizations, persons, etc.) and Services (business profiles, document types, etc). These are the “who” and the “what” of PEPPOL business exchanges.</w:t>
+        <w:t>the significant identifiers are those for Parties</w:t>
+      </w:r>
+      <w:r>
+        <w:t>/Participants</w:t>
+      </w:r>
+      <w:r>
+        <w:t xml:space="preserve"> (organizations, persons, etc.) and Services (business profiles, document types, etc). These are the “who” and the “what” of PEPPOL business exchanges.</w:t>
       </w:r>
     </w:p>
     <w:p>
@@ -6192,7 +6305,7 @@
         <w:pStyle w:val="berschrift2"/>
       </w:pPr>
       <w:bookmarkStart w:id="17" w:name="_Toc316247563"/>
-      <w:bookmarkStart w:id="18" w:name="_Toc526785498"/>
+      <w:bookmarkStart w:id="18" w:name="_Toc527707366"/>
       <w:r>
         <w:t>Scope</w:t>
       </w:r>
@@ -6203,7 +6316,7 @@
       <w:pPr>
         <w:pStyle w:val="berschrift3"/>
       </w:pPr>
-      <w:bookmarkStart w:id="19" w:name="_Toc526785499"/>
+      <w:bookmarkStart w:id="19" w:name="_Toc527707367"/>
       <w:r>
         <w:t>T</w:t>
       </w:r>
@@ -6383,7 +6496,7 @@
       <w:pPr>
         <w:pStyle w:val="berschrift3"/>
       </w:pPr>
-      <w:bookmarkStart w:id="20" w:name="_Toc526785500"/>
+      <w:bookmarkStart w:id="20" w:name="_Toc527707368"/>
       <w:r>
         <w:t>T</w:t>
       </w:r>
@@ -6596,7 +6709,7 @@
           <w:lang w:val="de-AT"/>
         </w:rPr>
         <w:drawing>
-          <wp:inline distT="0" distB="0" distL="0" distR="0" wp14:anchorId="30396AC8" wp14:editId="25C248A9">
+          <wp:inline distT="0" distB="0" distL="0" distR="0">
             <wp:extent cx="6107430" cy="3968115"/>
             <wp:effectExtent l="19050" t="19050" r="26670" b="13335"/>
             <wp:docPr id="2" name="Grafik 1"/>
@@ -6613,10 +6726,10 @@
                     </pic:cNvPicPr>
                   </pic:nvPicPr>
                   <pic:blipFill>
-                    <a:blip r:embed="rId35" cstate="print">
+                    <a:blip r:embed="rId34" cstate="print">
                       <a:extLst>
                         <a:ext uri="{28A0092B-C50C-407E-A947-70E740481C1C}">
-                          <a14:useLocalDpi xmlns:a14="http://schemas.microsoft.com/office/drawing/2010/main" val="0"/>
+                          <a14:useLocalDpi xmlns:a14="http://schemas.microsoft.com/office/drawing/2010/main" xmlns:wps="http://schemas.microsoft.com/office/word/2010/wordprocessingShape" xmlns:wpi="http://schemas.microsoft.com/office/word/2010/wordprocessingInk" xmlns:wpg="http://schemas.microsoft.com/office/word/2010/wordprocessingGroup" xmlns:w14="http://schemas.microsoft.com/office/word/2010/wordml" xmlns:w="http://schemas.openxmlformats.org/wordprocessingml/2006/main" xmlns:w10="urn:schemas-microsoft-com:office:word" xmlns:wp14="http://schemas.microsoft.com/office/word/2010/wordprocessingDrawing" xmlns:v="urn:schemas-microsoft-com:vml" xmlns:o="urn:schemas-microsoft-com:office:office" xmlns:mc="http://schemas.openxmlformats.org/markup-compatibility/2006" xmlns:wpc="http://schemas.microsoft.com/office/word/2010/wordprocessingCanvas" xmlns="" val="0"/>
                         </a:ext>
                       </a:extLst>
                     </a:blip>
@@ -6669,7 +6782,7 @@
       <w:pPr>
         <w:pStyle w:val="berschrift2"/>
       </w:pPr>
-      <w:bookmarkStart w:id="21" w:name="_Toc526785501"/>
+      <w:bookmarkStart w:id="21" w:name="_Toc527707369"/>
       <w:r>
         <w:t>Glossary</w:t>
       </w:r>
@@ -6823,16 +6936,321 @@
     </w:p>
     <w:p>
       <w:pPr>
+        <w:pStyle w:val="berschrift2"/>
+      </w:pPr>
+      <w:bookmarkStart w:id="22" w:name="_Toc527707370"/>
+      <w:bookmarkStart w:id="23" w:name="_Toc527707373"/>
+      <w:r>
+        <w:t>Participant vs. Party Identification</w:t>
+      </w:r>
+      <w:bookmarkEnd w:id="23"/>
+    </w:p>
+    <w:p>
+      <w:r>
+        <w:t>The following aspects are addressed in th</w:t>
+      </w:r>
+      <w:r>
+        <w:t>is document:</w:t>
+      </w:r>
+    </w:p>
+    <w:p>
+      <w:pPr>
+        <w:numPr>
+          <w:ilvl w:val="0"/>
+          <w:numId w:val="2"/>
+        </w:numPr>
+        <w:ind w:left="708"/>
+      </w:pPr>
+      <w:r>
+        <w:t xml:space="preserve">The PEPPOL code list of Party Identification schemes used in </w:t>
+      </w:r>
+      <w:r>
+        <w:t>PEPPOL</w:t>
+      </w:r>
+      <w:r>
+        <w:t xml:space="preserve"> </w:t>
+      </w:r>
+      <w:r>
+        <w:t xml:space="preserve">BIS instance </w:t>
+      </w:r>
+      <w:r>
+        <w:t>documents.</w:t>
+      </w:r>
+    </w:p>
+    <w:p>
+      <w:pPr>
+        <w:numPr>
+          <w:ilvl w:val="0"/>
+          <w:numId w:val="2"/>
+        </w:numPr>
+        <w:ind w:left="708"/>
+      </w:pPr>
+      <w:r>
+        <w:t>The PEPPOL code list of Participant Identification schemes used in metadata</w:t>
+      </w:r>
+      <w:r>
+        <w:t xml:space="preserve"> as well as in PEPPOL</w:t>
+      </w:r>
+      <w:r>
+        <w:t xml:space="preserve"> </w:t>
+      </w:r>
+      <w:r>
+        <w:t xml:space="preserve">BIS instance </w:t>
+      </w:r>
+      <w:r>
+        <w:t>documents</w:t>
+      </w:r>
+      <w:r>
+        <w:t>.</w:t>
+      </w:r>
+    </w:p>
+    <w:p>
+      <w:r>
+        <w:lastRenderedPageBreak/>
+        <w:t xml:space="preserve">PEPPOL </w:t>
+      </w:r>
+      <w:r>
+        <w:t>does</w:t>
+      </w:r>
+      <w:r>
+        <w:t xml:space="preserve"> not implement its own scheme for identifying Parties. Instead </w:t>
+      </w:r>
+      <w:r>
+        <w:t xml:space="preserve">it </w:t>
+      </w:r>
+      <w:r>
+        <w:t>support</w:t>
+      </w:r>
+      <w:r>
+        <w:t>s</w:t>
+      </w:r>
+      <w:r>
+        <w:t xml:space="preserve"> a federated system for uniquely identifying parties following the ISO 15459 format scheme</w:t>
+      </w:r>
+      <w:r>
+        <w:rPr>
+          <w:rStyle w:val="Funotenzeichen"/>
+        </w:rPr>
+        <w:footnoteReference w:id="7"/>
+      </w:r>
+      <w:r>
+        <w:t xml:space="preserve"> for unique identifiers. This requires defining a controlled set of </w:t>
+      </w:r>
+      <w:r>
+        <w:t>“</w:t>
+      </w:r>
+      <w:r>
+        <w:t>Issuing Agency Codes</w:t>
+      </w:r>
+      <w:r>
+        <w:t>”</w:t>
+      </w:r>
+      <w:r>
+        <w:rPr>
+          <w:rStyle w:val="Funotenzeichen"/>
+        </w:rPr>
+        <w:footnoteReference w:id="8"/>
+      </w:r>
+      <w:r>
+        <w:t xml:space="preserve"> for identification schemes (also known as </w:t>
+      </w:r>
+      <w:r>
+        <w:t>“</w:t>
+      </w:r>
+      <w:r>
+        <w:t>party identifier types</w:t>
+      </w:r>
+      <w:r>
+        <w:t>”</w:t>
+      </w:r>
+      <w:r>
+        <w:rPr>
+          <w:rStyle w:val="Funotenzeichen"/>
+        </w:rPr>
+        <w:footnoteReference w:id="9"/>
+      </w:r>
+      <w:r>
+        <w:t xml:space="preserve"> or </w:t>
+      </w:r>
+      <w:r>
+        <w:t>“</w:t>
+      </w:r>
+      <w:r>
+        <w:t>Identification code qualifier</w:t>
+      </w:r>
+      <w:r>
+        <w:t>”</w:t>
+      </w:r>
+      <w:r>
+        <w:rPr>
+          <w:rStyle w:val="Funotenzeichen"/>
+        </w:rPr>
+        <w:footnoteReference w:id="10"/>
+      </w:r>
+      <w:r>
+        <w:t xml:space="preserve"> or </w:t>
+      </w:r>
+      <w:r>
+        <w:t>“</w:t>
+      </w:r>
+      <w:r>
+        <w:t>International Code Designators</w:t>
+      </w:r>
+      <w:r>
+        <w:t>”</w:t>
+      </w:r>
+      <w:r>
+        <w:rPr>
+          <w:rStyle w:val="Funotenzeichen"/>
+        </w:rPr>
+        <w:footnoteReference w:id="11"/>
+      </w:r>
+      <w:r>
+        <w:t xml:space="preserve"> or </w:t>
+      </w:r>
+      <w:r>
+        <w:t>“</w:t>
+      </w:r>
+      <w:r>
+        <w:t>Party ID Type</w:t>
+      </w:r>
+      <w:r>
+        <w:t>”</w:t>
+      </w:r>
+      <w:r>
+        <w:rPr>
+          <w:rStyle w:val="Funotenzeichen"/>
+        </w:rPr>
+        <w:footnoteReference w:id="12"/>
+      </w:r>
+      <w:r>
+        <w:t>) required by PEPPOL implementations.</w:t>
+      </w:r>
+    </w:p>
+    <w:p>
+      <w:r>
+        <w:t>Each PEPPOL Party identifier to be used in the federated system is a combination of the Issuing Agency Code and the value given by the Issuing Agency.</w:t>
+      </w:r>
+    </w:p>
+    <w:p>
+      <w:pPr>
+        <w:numPr>
+          <w:ilvl w:val="0"/>
+          <w:numId w:val="12"/>
+        </w:numPr>
+        <w:rPr>
+          <w:lang w:eastAsia="it-IT"/>
+        </w:rPr>
+      </w:pPr>
+      <w:r>
+        <w:rPr>
+          <w:lang w:eastAsia="it-IT"/>
+        </w:rPr>
+        <w:t xml:space="preserve">For </w:t>
+      </w:r>
+      <w:r>
+        <w:rPr>
+          <w:lang w:eastAsia="it-IT"/>
+        </w:rPr>
+        <w:t>PEPPOL</w:t>
+      </w:r>
+      <w:r>
+        <w:rPr>
+          <w:lang w:eastAsia="it-IT"/>
+        </w:rPr>
+        <w:t xml:space="preserve">, it will be part of the PEPPOL SMP Provider agreement that SMP Providers have </w:t>
+      </w:r>
+      <w:r>
+        <w:t>suitable</w:t>
+      </w:r>
+      <w:r>
+        <w:rPr>
+          <w:lang w:eastAsia="it-IT"/>
+        </w:rPr>
+        <w:t xml:space="preserve"> governance of their identification schemes when they enter, update and delete information on their SMP.</w:t>
+      </w:r>
+    </w:p>
+    <w:p>
+      <w:pPr>
+        <w:numPr>
+          <w:ilvl w:val="0"/>
+          <w:numId w:val="12"/>
+        </w:numPr>
+        <w:rPr>
+          <w:lang w:eastAsia="it-IT"/>
+        </w:rPr>
+      </w:pPr>
+      <w:r>
+        <w:rPr>
+          <w:lang w:eastAsia="it-IT"/>
+        </w:rPr>
+        <w:t xml:space="preserve">Within the </w:t>
+      </w:r>
+      <w:r>
+        <w:t>content</w:t>
+      </w:r>
+      <w:r>
+        <w:rPr>
+          <w:lang w:eastAsia="it-IT"/>
+        </w:rPr>
+        <w:t xml:space="preserve"> of business documents, each PEPPOL Participant will be responsible for using the appropriate PEPPOL Party Identifier.</w:t>
+      </w:r>
+    </w:p>
+    <w:p>
+      <w:r>
+        <w:t>This section defines the policies for the formatting and the population of values for Party Identifiers used by PEPPOL.</w:t>
+      </w:r>
+    </w:p>
+    <w:p>
+      <w:r>
+        <w:t xml:space="preserve">Note for UBL documents: </w:t>
+      </w:r>
+      <w:r>
+        <w:t xml:space="preserve">It should be pointed out here that this policy covers only use </w:t>
+      </w:r>
+      <w:r>
+        <w:rPr>
+          <w:rFonts w:ascii="Courier New" w:hAnsi="Courier New" w:cs="Courier New"/>
+        </w:rPr>
+        <w:t>Party/PartyIdentification/ID</w:t>
+      </w:r>
+      <w:r>
+        <w:t xml:space="preserve"> and </w:t>
+      </w:r>
+      <w:r>
+        <w:rPr>
+          <w:rFonts w:ascii="Courier New" w:hAnsi="Courier New" w:cs="Courier New"/>
+        </w:rPr>
+        <w:t>Party/EndpointID</w:t>
+      </w:r>
+      <w:r>
+        <w:t>. Other party or participant identifiers within UBL documents ar</w:t>
+      </w:r>
+      <w:r>
+        <w:t>e out of scope for this policy.</w:t>
+      </w:r>
+    </w:p>
+    <w:p>
+      <w:pPr>
+        <w:pStyle w:val="berschrift2"/>
+      </w:pPr>
+      <w:r>
+        <w:t>Common Policies</w:t>
+      </w:r>
+      <w:bookmarkEnd w:id="22"/>
+    </w:p>
+    <w:p>
+      <w:pPr>
         <w:pStyle w:val="PolicyHeader"/>
       </w:pPr>
-      <w:bookmarkStart w:id="22" w:name="_Toc526785502"/>
+      <w:bookmarkStart w:id="24" w:name="_Toc527707371"/>
       <w:r>
         <w:t>Usage</w:t>
       </w:r>
       <w:r>
         <w:t xml:space="preserve"> of ISO15459</w:t>
       </w:r>
-      <w:bookmarkEnd w:id="22"/>
+      <w:bookmarkEnd w:id="24"/>
     </w:p>
     <w:p>
       <w:pPr>
@@ -6969,7 +7387,6 @@
         <w:ind w:left="142" w:hanging="142"/>
       </w:pPr>
       <w:r>
-        <w:lastRenderedPageBreak/>
         <w:t>MUST</w:t>
       </w:r>
       <w:r>
@@ -7197,6 +7614,7 @@
         <w:ind w:left="142" w:hanging="142"/>
       </w:pPr>
       <w:r>
+        <w:lastRenderedPageBreak/>
         <w:t>MUST NOT</w:t>
       </w:r>
       <w:r>
@@ -7239,17 +7657,23 @@
     </w:p>
     <w:p>
       <w:r>
-        <w:t>Applies to: all identifiers in all PEPPOL components</w:t>
+        <w:t xml:space="preserve">Applies to: all </w:t>
+      </w:r>
+      <w:r>
+        <w:t xml:space="preserve">above mentioned types of </w:t>
+      </w:r>
+      <w:r>
+        <w:t>identifiers in all PEPPOL components</w:t>
       </w:r>
     </w:p>
     <w:p>
       <w:pPr>
         <w:pStyle w:val="PolicyHeader"/>
       </w:pPr>
-      <w:bookmarkStart w:id="23" w:name="_Ref317443390"/>
-      <w:bookmarkStart w:id="24" w:name="_Ref317443546"/>
-      <w:bookmarkStart w:id="25" w:name="_Ref317490234"/>
-      <w:bookmarkStart w:id="26" w:name="_Toc526785503"/>
+      <w:bookmarkStart w:id="25" w:name="_Ref317443390"/>
+      <w:bookmarkStart w:id="26" w:name="_Ref317443546"/>
+      <w:bookmarkStart w:id="27" w:name="_Ref317490234"/>
+      <w:bookmarkStart w:id="28" w:name="_Toc527707372"/>
       <w:r>
         <w:t>I</w:t>
       </w:r>
@@ -7262,10 +7686,10 @@
       <w:r>
         <w:t>alue casing</w:t>
       </w:r>
-      <w:bookmarkEnd w:id="23"/>
-      <w:bookmarkEnd w:id="24"/>
       <w:bookmarkEnd w:id="25"/>
       <w:bookmarkEnd w:id="26"/>
+      <w:bookmarkEnd w:id="27"/>
+      <w:bookmarkEnd w:id="28"/>
     </w:p>
     <w:p>
       <w:pPr>
@@ -7575,310 +7999,15 @@
         <w:ind w:left="567"/>
       </w:pPr>
       <w:r>
-        <w:lastRenderedPageBreak/>
         <w:t>URN:FDC:PEPPOL.EU:2017:POACC:BILLING:01:1.0</w:t>
       </w:r>
     </w:p>
     <w:p>
       <w:pPr>
-        <w:pStyle w:val="berschrift2"/>
-      </w:pPr>
-      <w:bookmarkStart w:id="27" w:name="_Toc526785504"/>
-      <w:r>
-        <w:t>Participant vs. Party Identification</w:t>
-      </w:r>
-      <w:bookmarkEnd w:id="27"/>
-    </w:p>
-    <w:p>
-      <w:r>
-        <w:t>The following aspects are addressed in th</w:t>
-      </w:r>
-      <w:r>
-        <w:t>is document:</w:t>
-      </w:r>
-    </w:p>
-    <w:p>
-      <w:pPr>
-        <w:numPr>
-          <w:ilvl w:val="0"/>
-          <w:numId w:val="2"/>
-        </w:numPr>
-        <w:ind w:left="708"/>
-      </w:pPr>
-      <w:r>
-        <w:t xml:space="preserve">The PEPPOL code list of Party Identification schemes used in </w:t>
-      </w:r>
-      <w:r>
-        <w:t>PEPPOL</w:t>
-      </w:r>
-      <w:r>
-        <w:t xml:space="preserve"> </w:t>
-      </w:r>
-      <w:r>
-        <w:t xml:space="preserve">BIS instance </w:t>
-      </w:r>
-      <w:r>
-        <w:t>documents.</w:t>
-      </w:r>
-    </w:p>
-    <w:p>
-      <w:pPr>
-        <w:numPr>
-          <w:ilvl w:val="0"/>
-          <w:numId w:val="2"/>
-        </w:numPr>
-        <w:ind w:left="708"/>
-      </w:pPr>
-      <w:r>
-        <w:t>The PEPPOL code list of Participant Identification schemes used in metadata</w:t>
-      </w:r>
-      <w:r>
-        <w:t xml:space="preserve"> as well as in PEPPOL</w:t>
-      </w:r>
-      <w:r>
-        <w:t xml:space="preserve"> </w:t>
-      </w:r>
-      <w:r>
-        <w:t xml:space="preserve">BIS instance </w:t>
-      </w:r>
-      <w:r>
-        <w:t>documents</w:t>
-      </w:r>
-      <w:r>
-        <w:t>.</w:t>
-      </w:r>
-    </w:p>
-    <w:p>
-      <w:r>
-        <w:t xml:space="preserve">PEPPOL </w:t>
-      </w:r>
-      <w:r>
-        <w:t>does</w:t>
-      </w:r>
-      <w:r>
-        <w:t xml:space="preserve"> not implement its own scheme for identifying Parties. Instead </w:t>
-      </w:r>
-      <w:r>
-        <w:t xml:space="preserve">it </w:t>
-      </w:r>
-      <w:r>
-        <w:t>support</w:t>
-      </w:r>
-      <w:r>
-        <w:t>s</w:t>
-      </w:r>
-      <w:r>
-        <w:t xml:space="preserve"> a federated system for uniquely identifying parties following the ISO 15459 format scheme</w:t>
-      </w:r>
-      <w:r>
-        <w:rPr>
-          <w:rStyle w:val="Funotenzeichen"/>
-        </w:rPr>
-        <w:footnoteReference w:id="7"/>
-      </w:r>
-      <w:r>
-        <w:t xml:space="preserve"> for unique identifiers. This requires defining a controlled set of </w:t>
-      </w:r>
-      <w:r>
-        <w:t>“</w:t>
-      </w:r>
-      <w:r>
-        <w:t>Issuing Agency Codes</w:t>
-      </w:r>
-      <w:r>
-        <w:t>”</w:t>
-      </w:r>
-      <w:r>
-        <w:rPr>
-          <w:rStyle w:val="Funotenzeichen"/>
-        </w:rPr>
-        <w:footnoteReference w:id="8"/>
-      </w:r>
-      <w:r>
-        <w:t xml:space="preserve"> for identification schemes (also known as </w:t>
-      </w:r>
-      <w:r>
-        <w:t>“</w:t>
-      </w:r>
-      <w:r>
-        <w:t>party identifier types</w:t>
-      </w:r>
-      <w:r>
-        <w:t>”</w:t>
-      </w:r>
-      <w:r>
-        <w:rPr>
-          <w:rStyle w:val="Funotenzeichen"/>
-        </w:rPr>
-        <w:footnoteReference w:id="9"/>
-      </w:r>
-      <w:r>
-        <w:t xml:space="preserve"> or </w:t>
-      </w:r>
-      <w:r>
-        <w:t>“</w:t>
-      </w:r>
-      <w:r>
-        <w:t>Identification code qualifier</w:t>
-      </w:r>
-      <w:r>
-        <w:t>”</w:t>
-      </w:r>
-      <w:r>
-        <w:rPr>
-          <w:rStyle w:val="Funotenzeichen"/>
-        </w:rPr>
-        <w:footnoteReference w:id="10"/>
-      </w:r>
-      <w:r>
-        <w:t xml:space="preserve"> or </w:t>
-      </w:r>
-      <w:r>
-        <w:t>“</w:t>
-      </w:r>
-      <w:r>
-        <w:t>International Code Designators</w:t>
-      </w:r>
-      <w:r>
-        <w:t>”</w:t>
-      </w:r>
-      <w:r>
-        <w:rPr>
-          <w:rStyle w:val="Funotenzeichen"/>
-        </w:rPr>
-        <w:footnoteReference w:id="11"/>
-      </w:r>
-      <w:r>
-        <w:t xml:space="preserve"> or </w:t>
-      </w:r>
-      <w:r>
-        <w:t>“</w:t>
-      </w:r>
-      <w:r>
-        <w:t>Party ID Type</w:t>
-      </w:r>
-      <w:r>
-        <w:t>”</w:t>
-      </w:r>
-      <w:r>
-        <w:rPr>
-          <w:rStyle w:val="Funotenzeichen"/>
-        </w:rPr>
-        <w:footnoteReference w:id="12"/>
-      </w:r>
-      <w:r>
-        <w:t>) required by PEPPOL implementations.</w:t>
-      </w:r>
-    </w:p>
-    <w:p>
-      <w:r>
-        <w:t>Each PEPPOL Party identifier to be used in the federated system is a combination of the Issuing Agency Code and the value given by the Issuing Agency.</w:t>
-      </w:r>
-    </w:p>
-    <w:p>
-      <w:pPr>
-        <w:numPr>
-          <w:ilvl w:val="0"/>
-          <w:numId w:val="12"/>
-        </w:numPr>
-        <w:rPr>
-          <w:lang w:eastAsia="it-IT"/>
-        </w:rPr>
-      </w:pPr>
-      <w:r>
-        <w:rPr>
-          <w:lang w:eastAsia="it-IT"/>
-        </w:rPr>
-        <w:t xml:space="preserve">For </w:t>
-      </w:r>
-      <w:r>
-        <w:rPr>
-          <w:lang w:eastAsia="it-IT"/>
-        </w:rPr>
-        <w:t>PEPPOL</w:t>
-      </w:r>
-      <w:r>
-        <w:rPr>
-          <w:lang w:eastAsia="it-IT"/>
-        </w:rPr>
-        <w:t xml:space="preserve">, it will be part of the PEPPOL SMP Provider agreement that SMP Providers have </w:t>
-      </w:r>
-      <w:r>
-        <w:t>suitable</w:t>
-      </w:r>
-      <w:r>
-        <w:rPr>
-          <w:lang w:eastAsia="it-IT"/>
-        </w:rPr>
-        <w:t xml:space="preserve"> governance of their identification schemes when they enter, update and delete information on their SMP.</w:t>
-      </w:r>
-    </w:p>
-    <w:p>
-      <w:pPr>
-        <w:numPr>
-          <w:ilvl w:val="0"/>
-          <w:numId w:val="12"/>
-        </w:numPr>
-        <w:rPr>
-          <w:lang w:eastAsia="it-IT"/>
-        </w:rPr>
-      </w:pPr>
-      <w:r>
-        <w:rPr>
-          <w:lang w:eastAsia="it-IT"/>
-        </w:rPr>
-        <w:t xml:space="preserve">Within the </w:t>
-      </w:r>
-      <w:r>
-        <w:t>content</w:t>
-      </w:r>
-      <w:r>
-        <w:rPr>
-          <w:lang w:eastAsia="it-IT"/>
-        </w:rPr>
-        <w:t xml:space="preserve"> of business documents, each PEPPOL Participant will be responsible for using the appropriate PEPPOL Party Identifier.</w:t>
-      </w:r>
-    </w:p>
-    <w:p>
-      <w:r>
-        <w:t>This section defines the policies for the formatting and the population of values for Party Identifiers used by PEPPOL.</w:t>
-      </w:r>
-    </w:p>
-    <w:p>
-      <w:r>
-        <w:t xml:space="preserve">Note for UBL documents: </w:t>
-      </w:r>
-      <w:r>
-        <w:t xml:space="preserve">It should be pointed out here that this policy covers only use </w:t>
-      </w:r>
-      <w:r>
-        <w:rPr>
-          <w:rFonts w:ascii="Courier New" w:hAnsi="Courier New" w:cs="Courier New"/>
-        </w:rPr>
-        <w:t>Party/PartyIdentification/ID</w:t>
-      </w:r>
-      <w:r>
-        <w:t xml:space="preserve"> and </w:t>
-      </w:r>
-      <w:r>
-        <w:rPr>
-          <w:rFonts w:ascii="Courier New" w:hAnsi="Courier New" w:cs="Courier New"/>
-        </w:rPr>
-        <w:t>Party/EndpointID</w:t>
-      </w:r>
-      <w:r>
-        <w:t>. Other party or participant identifiers within UBL documents ar</w:t>
-      </w:r>
-      <w:r>
-        <w:t>e out of scope for this policy.</w:t>
-      </w:r>
-    </w:p>
-    <w:p>
-      <w:pPr>
         <w:pStyle w:val="berschrift1"/>
       </w:pPr>
-      <w:bookmarkStart w:id="28" w:name="_Toc316247564"/>
-      <w:bookmarkStart w:id="29" w:name="_Toc526785505"/>
+      <w:bookmarkStart w:id="29" w:name="_Toc316247564"/>
+      <w:bookmarkStart w:id="30" w:name="_Toc527707374"/>
       <w:r>
         <w:lastRenderedPageBreak/>
         <w:t>Policy</w:t>
@@ -7898,8 +8027,8 @@
       <w:r>
         <w:t xml:space="preserve"> Identification</w:t>
       </w:r>
-      <w:bookmarkEnd w:id="28"/>
       <w:bookmarkEnd w:id="29"/>
+      <w:bookmarkEnd w:id="30"/>
     </w:p>
     <w:p>
       <w:pPr>
@@ -7930,19 +8059,19 @@
       <w:pPr>
         <w:pStyle w:val="berschrift2"/>
       </w:pPr>
-      <w:bookmarkStart w:id="30" w:name="_Toc316247565"/>
-      <w:bookmarkStart w:id="31" w:name="_Toc526785506"/>
+      <w:bookmarkStart w:id="31" w:name="_Toc316247565"/>
+      <w:bookmarkStart w:id="32" w:name="_Toc527707375"/>
       <w:r>
         <w:t>Format</w:t>
       </w:r>
-      <w:bookmarkEnd w:id="30"/>
       <w:bookmarkEnd w:id="31"/>
+      <w:bookmarkEnd w:id="32"/>
     </w:p>
     <w:p>
       <w:pPr>
         <w:pStyle w:val="PolicyHeader"/>
       </w:pPr>
-      <w:bookmarkStart w:id="32" w:name="_Toc526785507"/>
+      <w:bookmarkStart w:id="33" w:name="_Toc527707376"/>
       <w:r>
         <w:t xml:space="preserve">Use of </w:t>
       </w:r>
@@ -7952,7 +8081,7 @@
       <w:r>
         <w:t xml:space="preserve"> structure</w:t>
       </w:r>
-      <w:bookmarkEnd w:id="32"/>
+      <w:bookmarkEnd w:id="33"/>
     </w:p>
     <w:p>
       <w:pPr>
@@ -8039,9 +8168,9 @@
       </w:r>
     </w:p>
     <w:p>
-      <w:bookmarkStart w:id="33" w:name="_Ref282382537"/>
-      <w:bookmarkStart w:id="34" w:name="_Ref288664968"/>
-      <w:bookmarkStart w:id="35" w:name="_Ref288665016"/>
+      <w:bookmarkStart w:id="34" w:name="_Ref282382537"/>
+      <w:bookmarkStart w:id="35" w:name="_Ref288664968"/>
+      <w:bookmarkStart w:id="36" w:name="_Ref288665016"/>
       <w:r>
         <w:t xml:space="preserve">Applies to: all Participant </w:t>
       </w:r>
@@ -8055,9 +8184,9 @@
         <w:t>components</w:t>
       </w:r>
     </w:p>
-    <w:bookmarkEnd w:id="33"/>
     <w:bookmarkEnd w:id="34"/>
     <w:bookmarkEnd w:id="35"/>
+    <w:bookmarkEnd w:id="36"/>
     <w:p>
       <w:pPr>
         <w:rPr>
@@ -8125,14 +8254,14 @@
       <w:pPr>
         <w:pStyle w:val="PolicyHeader"/>
       </w:pPr>
-      <w:bookmarkStart w:id="36" w:name="_Toc526785508"/>
+      <w:bookmarkStart w:id="37" w:name="_Toc527707377"/>
       <w:r>
         <w:t xml:space="preserve">Coding of </w:t>
       </w:r>
       <w:r>
         <w:t>Identifier Schemes</w:t>
       </w:r>
-      <w:bookmarkEnd w:id="36"/>
+      <w:bookmarkEnd w:id="37"/>
     </w:p>
     <w:p>
       <w:pPr>
@@ -8184,7 +8313,7 @@
       </w:r>
     </w:p>
     <w:p>
-      <w:bookmarkStart w:id="37" w:name="_Toc316247566"/>
+      <w:bookmarkStart w:id="38" w:name="_Toc316247566"/>
       <w:r>
         <w:t xml:space="preserve">Applies to: all </w:t>
       </w:r>
@@ -8205,7 +8334,7 @@
       <w:pPr>
         <w:pStyle w:val="berschrift2"/>
       </w:pPr>
-      <w:bookmarkStart w:id="38" w:name="_Toc526785509"/>
+      <w:bookmarkStart w:id="39" w:name="_Toc527707378"/>
       <w:r>
         <w:t>Identifier Scheme</w:t>
       </w:r>
@@ -8218,8 +8347,8 @@
       <w:r>
         <w:t>alues</w:t>
       </w:r>
-      <w:bookmarkEnd w:id="37"/>
       <w:bookmarkEnd w:id="38"/>
+      <w:bookmarkEnd w:id="39"/>
     </w:p>
     <w:p>
       <w:r>
@@ -8546,8 +8675,8 @@
       <w:pPr>
         <w:pStyle w:val="PolicyHeader"/>
       </w:pPr>
-      <w:bookmarkStart w:id="39" w:name="_Ref282443957"/>
-      <w:bookmarkStart w:id="40" w:name="_Toc526785510"/>
+      <w:bookmarkStart w:id="40" w:name="_Ref282443957"/>
+      <w:bookmarkStart w:id="41" w:name="_Toc527707379"/>
       <w:r>
         <w:t>P</w:t>
       </w:r>
@@ -8569,8 +8698,8 @@
       <w:r>
         <w:t>cheme</w:t>
       </w:r>
-      <w:bookmarkEnd w:id="39"/>
       <w:bookmarkEnd w:id="40"/>
+      <w:bookmarkEnd w:id="41"/>
     </w:p>
     <w:p>
       <w:pPr>
@@ -8715,16 +8844,16 @@
       <w:pPr>
         <w:pStyle w:val="PolicyHeader"/>
       </w:pPr>
-      <w:bookmarkStart w:id="41" w:name="_Ref526773555"/>
-      <w:bookmarkStart w:id="42" w:name="_Toc526785511"/>
+      <w:bookmarkStart w:id="42" w:name="_Ref526773555"/>
+      <w:bookmarkStart w:id="43" w:name="_Toc527707380"/>
       <w:r>
         <w:t xml:space="preserve">Numeric Codes for </w:t>
       </w:r>
-      <w:bookmarkEnd w:id="41"/>
+      <w:bookmarkEnd w:id="42"/>
       <w:r>
         <w:t>Identifier Schemes</w:t>
       </w:r>
-      <w:bookmarkEnd w:id="42"/>
+      <w:bookmarkEnd w:id="43"/>
     </w:p>
     <w:p>
       <w:pPr>
@@ -8814,11 +8943,11 @@
       <w:pPr>
         <w:pStyle w:val="PolicyHeader"/>
       </w:pPr>
-      <w:bookmarkStart w:id="43" w:name="_Toc526785512"/>
+      <w:bookmarkStart w:id="44" w:name="_Toc527707381"/>
       <w:r>
         <w:t>Participant Identifiers for DNS</w:t>
       </w:r>
-      <w:bookmarkEnd w:id="43"/>
+      <w:bookmarkEnd w:id="44"/>
     </w:p>
     <w:p>
       <w:pPr>
@@ -8875,7 +9004,7 @@
           <w:insideH w:val="single" w:sz="4" w:space="0" w:color="000000"/>
           <w:insideV w:val="single" w:sz="4" w:space="0" w:color="000000"/>
         </w:tblBorders>
-        <w:tblLook w:val="04A0" w:firstRow="1" w:lastRow="0" w:firstColumn="1" w:lastColumn="0" w:noHBand="0" w:noVBand="1"/>
+        <w:tblLook w:val="04A0"/>
       </w:tblPr>
       <w:tblGrid>
         <w:gridCol w:w="1668"/>
@@ -9180,7 +9309,7 @@
       <w:pPr>
         <w:pStyle w:val="PolicyHeader"/>
       </w:pPr>
-      <w:bookmarkStart w:id="44" w:name="_Toc526785513"/>
+      <w:bookmarkStart w:id="45" w:name="_Toc527707382"/>
       <w:r>
         <w:t>XML attributes for Participant Identifiers</w:t>
       </w:r>
@@ -9190,7 +9319,7 @@
       <w:r>
         <w:t>SMP responses</w:t>
       </w:r>
-      <w:bookmarkEnd w:id="44"/>
+      <w:bookmarkEnd w:id="45"/>
     </w:p>
     <w:p>
       <w:pPr>
@@ -9496,7 +9625,7 @@
       <w:pPr>
         <w:pStyle w:val="PolicyHeader"/>
       </w:pPr>
-      <w:bookmarkStart w:id="45" w:name="_Toc526785514"/>
+      <w:bookmarkStart w:id="46" w:name="_Toc527707383"/>
       <w:r>
         <w:t xml:space="preserve">XML attributes for </w:t>
       </w:r>
@@ -9506,7 +9635,7 @@
       <w:r>
         <w:t xml:space="preserve"> in UBL documents</w:t>
       </w:r>
-      <w:bookmarkEnd w:id="45"/>
+      <w:bookmarkEnd w:id="46"/>
     </w:p>
     <w:p>
       <w:pPr>
@@ -9668,7 +9797,7 @@
       <w:pPr>
         <w:pStyle w:val="berschrift1"/>
       </w:pPr>
-      <w:bookmarkStart w:id="46" w:name="_Toc526785515"/>
+      <w:bookmarkStart w:id="47" w:name="_Toc527707384"/>
       <w:r>
         <w:lastRenderedPageBreak/>
         <w:t xml:space="preserve">Policy for PEPPOL </w:t>
@@ -9679,7 +9808,7 @@
       <w:r>
         <w:t xml:space="preserve"> Identification</w:t>
       </w:r>
-      <w:bookmarkEnd w:id="46"/>
+      <w:bookmarkEnd w:id="47"/>
     </w:p>
     <w:p>
       <w:pPr>
@@ -9698,21 +9827,21 @@
       <w:pPr>
         <w:pStyle w:val="berschrift2"/>
       </w:pPr>
-      <w:bookmarkStart w:id="47" w:name="_Toc526785516"/>
+      <w:bookmarkStart w:id="48" w:name="_Toc527707385"/>
       <w:r>
         <w:t>Format</w:t>
       </w:r>
-      <w:bookmarkEnd w:id="47"/>
+      <w:bookmarkEnd w:id="48"/>
     </w:p>
     <w:p>
       <w:pPr>
         <w:pStyle w:val="PolicyHeader"/>
       </w:pPr>
-      <w:bookmarkStart w:id="48" w:name="_Toc526785517"/>
+      <w:bookmarkStart w:id="49" w:name="_Toc527707386"/>
       <w:r>
         <w:t>Use of ISO15459 structure</w:t>
       </w:r>
-      <w:bookmarkEnd w:id="48"/>
+      <w:bookmarkEnd w:id="49"/>
     </w:p>
     <w:p>
       <w:pPr>
@@ -9857,14 +9986,14 @@
       <w:pPr>
         <w:pStyle w:val="PolicyHeader"/>
       </w:pPr>
-      <w:bookmarkStart w:id="49" w:name="_Toc526785518"/>
+      <w:bookmarkStart w:id="50" w:name="_Toc527707387"/>
       <w:r>
         <w:t xml:space="preserve">Coding of </w:t>
       </w:r>
       <w:r>
         <w:t>Identifier Schemes</w:t>
       </w:r>
-      <w:bookmarkEnd w:id="49"/>
+      <w:bookmarkEnd w:id="50"/>
     </w:p>
     <w:p>
       <w:pPr>
@@ -9907,14 +10036,14 @@
       <w:pPr>
         <w:pStyle w:val="PolicyHeader"/>
       </w:pPr>
-      <w:bookmarkStart w:id="50" w:name="_Toc526785519"/>
+      <w:bookmarkStart w:id="51" w:name="_Toc527707388"/>
       <w:r>
         <w:t>XML attributes for Party Identifiers in UBL document</w:t>
       </w:r>
       <w:r>
         <w:t>s</w:t>
       </w:r>
-      <w:bookmarkEnd w:id="50"/>
+      <w:bookmarkEnd w:id="51"/>
     </w:p>
     <w:p>
       <w:pPr>
@@ -10236,8 +10365,8 @@
       <w:pPr>
         <w:pStyle w:val="berschrift1"/>
       </w:pPr>
-      <w:bookmarkStart w:id="51" w:name="_Toc316247567"/>
-      <w:bookmarkStart w:id="52" w:name="_Toc526785520"/>
+      <w:bookmarkStart w:id="52" w:name="_Toc316247567"/>
+      <w:bookmarkStart w:id="53" w:name="_Toc527707389"/>
       <w:r>
         <w:lastRenderedPageBreak/>
         <w:t>Policies</w:t>
@@ -10257,8 +10386,8 @@
       <w:r>
         <w:t>supported by PEPPOL</w:t>
       </w:r>
-      <w:bookmarkEnd w:id="51"/>
       <w:bookmarkEnd w:id="52"/>
+      <w:bookmarkEnd w:id="53"/>
     </w:p>
     <w:p>
       <w:r>
@@ -10538,8 +10667,8 @@
       <w:pPr>
         <w:pStyle w:val="PolicyHeader"/>
       </w:pPr>
-      <w:bookmarkStart w:id="53" w:name="_Ref282436422"/>
-      <w:bookmarkStart w:id="54" w:name="_Toc526785521"/>
+      <w:bookmarkStart w:id="54" w:name="_Ref282436422"/>
+      <w:bookmarkStart w:id="55" w:name="_Toc527707390"/>
       <w:r>
         <w:t xml:space="preserve">Document </w:t>
       </w:r>
@@ -10549,8 +10678,8 @@
       <w:r>
         <w:t>Identifier scheme</w:t>
       </w:r>
-      <w:bookmarkEnd w:id="53"/>
       <w:bookmarkEnd w:id="54"/>
+      <w:bookmarkEnd w:id="55"/>
     </w:p>
     <w:p>
       <w:pPr>
@@ -10578,7 +10707,7 @@
       </w:r>
     </w:p>
     <w:p>
-      <w:bookmarkStart w:id="55" w:name="_Ref281927265"/>
+      <w:bookmarkStart w:id="56" w:name="_Ref281927265"/>
       <w:r>
         <w:t>Applies to: all D</w:t>
       </w:r>
@@ -10607,14 +10736,14 @@
       <w:pPr>
         <w:pStyle w:val="PolicyHeader"/>
       </w:pPr>
-      <w:bookmarkStart w:id="56" w:name="_Ref317443814"/>
-      <w:bookmarkStart w:id="57" w:name="_Toc526785522"/>
+      <w:bookmarkStart w:id="57" w:name="_Ref317443814"/>
+      <w:bookmarkStart w:id="58" w:name="_Toc527707391"/>
       <w:r>
         <w:t>Customization Identifiers</w:t>
       </w:r>
-      <w:bookmarkEnd w:id="55"/>
       <w:bookmarkEnd w:id="56"/>
       <w:bookmarkEnd w:id="57"/>
+      <w:bookmarkEnd w:id="58"/>
     </w:p>
     <w:p>
       <w:pPr>
@@ -10816,13 +10945,13 @@
       <w:pPr>
         <w:pStyle w:val="PolicyHeader"/>
       </w:pPr>
-      <w:bookmarkStart w:id="58" w:name="_Ref281927294"/>
-      <w:bookmarkStart w:id="59" w:name="_Toc526785523"/>
+      <w:bookmarkStart w:id="59" w:name="_Ref281927294"/>
+      <w:bookmarkStart w:id="60" w:name="_Toc527707392"/>
       <w:r>
         <w:t>Specifying Customization Identifiers in UBL documents</w:t>
       </w:r>
-      <w:bookmarkEnd w:id="58"/>
       <w:bookmarkEnd w:id="59"/>
+      <w:bookmarkEnd w:id="60"/>
     </w:p>
     <w:p>
       <w:pPr>
@@ -10948,7 +11077,7 @@
       <w:pPr>
         <w:pStyle w:val="PolicyHeader"/>
       </w:pPr>
-      <w:bookmarkStart w:id="60" w:name="_Toc526785524"/>
+      <w:bookmarkStart w:id="61" w:name="_Toc527707393"/>
       <w:r>
         <w:t xml:space="preserve">Document </w:t>
       </w:r>
@@ -10964,7 +11093,7 @@
       <w:r>
         <w:t>pattern</w:t>
       </w:r>
-      <w:bookmarkEnd w:id="60"/>
+      <w:bookmarkEnd w:id="61"/>
     </w:p>
     <w:p>
       <w:pPr>
@@ -11236,7 +11365,7 @@
           <w:insideV w:val="single" w:sz="4" w:space="0" w:color="000000"/>
         </w:tblBorders>
         <w:tblLayout w:type="fixed"/>
-        <w:tblLook w:val="0480" w:firstRow="0" w:lastRow="0" w:firstColumn="1" w:lastColumn="0" w:noHBand="0" w:noVBand="1"/>
+        <w:tblLook w:val="0480"/>
       </w:tblPr>
       <w:tblGrid>
         <w:gridCol w:w="1984"/>
@@ -11422,7 +11551,7 @@
       <w:pPr>
         <w:pStyle w:val="PolicyHeader"/>
       </w:pPr>
-      <w:bookmarkStart w:id="61" w:name="_Toc526785525"/>
+      <w:bookmarkStart w:id="62" w:name="_Toc527707394"/>
       <w:r>
         <w:t xml:space="preserve">Specifying </w:t>
       </w:r>
@@ -11441,7 +11570,7 @@
       <w:r>
         <w:t>SMP documents</w:t>
       </w:r>
-      <w:bookmarkEnd w:id="61"/>
+      <w:bookmarkEnd w:id="62"/>
     </w:p>
     <w:p>
       <w:pPr>
@@ -11629,18 +11758,18 @@
       <w:pPr>
         <w:pStyle w:val="PolicyHeader"/>
       </w:pPr>
-      <w:bookmarkStart w:id="62" w:name="_Toc485137445"/>
-      <w:bookmarkStart w:id="63" w:name="_Toc496043153"/>
-      <w:bookmarkStart w:id="64" w:name="_Toc496043299"/>
-      <w:bookmarkStart w:id="65" w:name="_Toc526776300"/>
-      <w:bookmarkStart w:id="66" w:name="_Document_Type_Identifier"/>
-      <w:bookmarkStart w:id="67" w:name="_Toc316247569"/>
-      <w:bookmarkStart w:id="68" w:name="_Toc526785526"/>
-      <w:bookmarkEnd w:id="62"/>
+      <w:bookmarkStart w:id="63" w:name="_Toc485137445"/>
+      <w:bookmarkStart w:id="64" w:name="_Toc496043153"/>
+      <w:bookmarkStart w:id="65" w:name="_Toc496043299"/>
+      <w:bookmarkStart w:id="66" w:name="_Toc526776300"/>
+      <w:bookmarkStart w:id="67" w:name="_Document_Type_Identifier"/>
+      <w:bookmarkStart w:id="68" w:name="_Toc316247569"/>
+      <w:bookmarkStart w:id="69" w:name="_Toc527707395"/>
       <w:bookmarkEnd w:id="63"/>
       <w:bookmarkEnd w:id="64"/>
       <w:bookmarkEnd w:id="65"/>
       <w:bookmarkEnd w:id="66"/>
+      <w:bookmarkEnd w:id="67"/>
       <w:r>
         <w:t xml:space="preserve">Document </w:t>
       </w:r>
@@ -11653,8 +11782,8 @@
       <w:r>
         <w:t>Values</w:t>
       </w:r>
-      <w:bookmarkEnd w:id="67"/>
       <w:bookmarkEnd w:id="68"/>
+      <w:bookmarkEnd w:id="69"/>
     </w:p>
     <w:p>
       <w:pPr>
@@ -11696,8 +11825,8 @@
       <w:pPr>
         <w:pStyle w:val="berschrift1"/>
       </w:pPr>
-      <w:bookmarkStart w:id="69" w:name="_Toc316247570"/>
-      <w:bookmarkStart w:id="70" w:name="_Toc526785527"/>
+      <w:bookmarkStart w:id="70" w:name="_Toc316247570"/>
+      <w:bookmarkStart w:id="71" w:name="_Toc527707396"/>
       <w:r>
         <w:lastRenderedPageBreak/>
         <w:t xml:space="preserve">Policy </w:t>
@@ -11705,11 +11834,11 @@
       <w:r>
         <w:t xml:space="preserve">for PEPPOL Process </w:t>
       </w:r>
-      <w:bookmarkEnd w:id="69"/>
+      <w:bookmarkEnd w:id="70"/>
       <w:r>
         <w:t>Identifiers</w:t>
       </w:r>
-      <w:bookmarkEnd w:id="70"/>
+      <w:bookmarkEnd w:id="71"/>
     </w:p>
     <w:p>
       <w:pPr>
@@ -11805,16 +11934,16 @@
       <w:pPr>
         <w:pStyle w:val="PolicyHeader"/>
       </w:pPr>
-      <w:bookmarkStart w:id="71" w:name="_Ref281927369"/>
-      <w:bookmarkStart w:id="72" w:name="_Toc526785528"/>
+      <w:bookmarkStart w:id="72" w:name="_Ref281927369"/>
+      <w:bookmarkStart w:id="73" w:name="_Toc527707397"/>
       <w:r>
         <w:t>Process Identifier S</w:t>
       </w:r>
       <w:r>
         <w:t>cheme</w:t>
       </w:r>
-      <w:bookmarkEnd w:id="71"/>
       <w:bookmarkEnd w:id="72"/>
+      <w:bookmarkEnd w:id="73"/>
     </w:p>
     <w:p>
       <w:pPr>
@@ -11885,7 +12014,7 @@
       <w:pPr>
         <w:pStyle w:val="PolicyHeader"/>
       </w:pPr>
-      <w:bookmarkStart w:id="73" w:name="_Toc526785529"/>
+      <w:bookmarkStart w:id="74" w:name="_Toc527707398"/>
       <w:r>
         <w:t>Process Identifier</w:t>
       </w:r>
@@ -11898,7 +12027,7 @@
       <w:r>
         <w:t>alue</w:t>
       </w:r>
-      <w:bookmarkEnd w:id="73"/>
+      <w:bookmarkEnd w:id="74"/>
     </w:p>
     <w:p>
       <w:pPr>
@@ -12046,7 +12175,7 @@
       <w:pPr>
         <w:pStyle w:val="PolicyHeader"/>
       </w:pPr>
-      <w:bookmarkStart w:id="74" w:name="_Toc526785530"/>
+      <w:bookmarkStart w:id="75" w:name="_Toc527707399"/>
       <w:r>
         <w:t xml:space="preserve">Specifying </w:t>
       </w:r>
@@ -12062,7 +12191,7 @@
       <w:r>
         <w:t xml:space="preserve"> documents</w:t>
       </w:r>
-      <w:bookmarkEnd w:id="74"/>
+      <w:bookmarkEnd w:id="75"/>
     </w:p>
     <w:p>
       <w:pPr>
@@ -12221,22 +12350,22 @@
       <w:pPr>
         <w:pStyle w:val="berschrift1"/>
       </w:pPr>
-      <w:bookmarkStart w:id="75" w:name="_Toc526785531"/>
+      <w:bookmarkStart w:id="76" w:name="_Toc527707400"/>
       <w:r>
         <w:lastRenderedPageBreak/>
         <w:t>Policy on Identifying Transport Profiles in PEPPOL</w:t>
       </w:r>
-      <w:bookmarkEnd w:id="75"/>
+      <w:bookmarkEnd w:id="76"/>
     </w:p>
     <w:p>
       <w:pPr>
         <w:pStyle w:val="berschrift2"/>
       </w:pPr>
-      <w:bookmarkStart w:id="76" w:name="_Toc526785532"/>
+      <w:bookmarkStart w:id="77" w:name="_Toc527707401"/>
       <w:r>
         <w:t>SMP</w:t>
       </w:r>
-      <w:bookmarkEnd w:id="76"/>
+      <w:bookmarkEnd w:id="77"/>
     </w:p>
     <w:p>
       <w:r>
@@ -12268,11 +12397,11 @@
       <w:pPr>
         <w:pStyle w:val="PolicyHeader"/>
       </w:pPr>
-      <w:bookmarkStart w:id="77" w:name="_Toc526785533"/>
+      <w:bookmarkStart w:id="78" w:name="_Toc527707402"/>
       <w:r>
         <w:t>Transport Profile Values</w:t>
       </w:r>
-      <w:bookmarkEnd w:id="77"/>
+      <w:bookmarkEnd w:id="78"/>
     </w:p>
     <w:p>
       <w:pPr>
@@ -12314,7 +12443,7 @@
       <w:pPr>
         <w:pStyle w:val="PolicyHeader"/>
       </w:pPr>
-      <w:bookmarkStart w:id="78" w:name="_Toc526785534"/>
+      <w:bookmarkStart w:id="79" w:name="_Toc527707403"/>
       <w:r>
         <w:t xml:space="preserve">Specifying </w:t>
       </w:r>
@@ -12327,7 +12456,7 @@
       <w:r>
         <w:t>SMP documents</w:t>
       </w:r>
-      <w:bookmarkEnd w:id="78"/>
+      <w:bookmarkEnd w:id="79"/>
     </w:p>
     <w:p>
       <w:pPr>
@@ -12582,8 +12711,8 @@
       <w:pPr>
         <w:pStyle w:val="berschrift1"/>
       </w:pPr>
-      <w:bookmarkStart w:id="79" w:name="_Toc316247573"/>
-      <w:bookmarkStart w:id="80" w:name="_Toc526785535"/>
+      <w:bookmarkStart w:id="80" w:name="_Toc316247573"/>
+      <w:bookmarkStart w:id="81" w:name="_Toc527707404"/>
       <w:r>
         <w:lastRenderedPageBreak/>
         <w:t>Governance</w:t>
@@ -12591,8 +12720,8 @@
       <w:r>
         <w:t xml:space="preserve"> of this Policy</w:t>
       </w:r>
-      <w:bookmarkEnd w:id="79"/>
       <w:bookmarkEnd w:id="80"/>
+      <w:bookmarkEnd w:id="81"/>
     </w:p>
     <w:p>
       <w:r>
@@ -12816,8 +12945,8 @@
       <w:r>
         <w:t xml:space="preserve"> ISO 15459 registration Authority and will support the option to transfer the responsibility that authority as part of the PEPPOL sustainability programme.</w:t>
       </w:r>
-      <w:bookmarkStart w:id="81" w:name="_GoBack"/>
-      <w:bookmarkEnd w:id="81"/>
+      <w:bookmarkStart w:id="82" w:name="_GoBack"/>
+      <w:bookmarkEnd w:id="82"/>
     </w:p>
     <w:sectPr>
       <w:pgSz w:w="11906" w:h="16838"/>
@@ -12850,7 +12979,7 @@
 </file>
 
 <file path=word/endnotes.xml><?xml version="1.0" encoding="utf-8"?>
-<w:endnotes xmlns:wpc="http://schemas.microsoft.com/office/word/2010/wordprocessingCanvas" xmlns:mc="http://schemas.openxmlformats.org/markup-compatibility/2006" xmlns:o="urn:schemas-microsoft-com:office:office" xmlns:r="http://schemas.openxmlformats.org/officeDocument/2006/relationships" xmlns:m="http://schemas.openxmlformats.org/officeDocument/2006/math" xmlns:v="urn:schemas-microsoft-com:vml" xmlns:wp14="http://schemas.microsoft.com/office/word/2010/wordprocessingDrawing" xmlns:wp="http://schemas.openxmlformats.org/drawingml/2006/wordprocessingDrawing" xmlns:w10="urn:schemas-microsoft-com:office:word" xmlns:w="http://schemas.openxmlformats.org/wordprocessingml/2006/main" xmlns:w14="http://schemas.microsoft.com/office/word/2010/wordml" xmlns:wpg="http://schemas.microsoft.com/office/word/2010/wordprocessingGroup" xmlns:wpi="http://schemas.microsoft.com/office/word/2010/wordprocessingInk" xmlns:wne="http://schemas.microsoft.com/office/word/2006/wordml" xmlns:wps="http://schemas.microsoft.com/office/word/2010/wordprocessingShape" mc:Ignorable="w14 wp14">
+<w:endnotes xmlns:ve="http://schemas.openxmlformats.org/markup-compatibility/2006" xmlns:o="urn:schemas-microsoft-com:office:office" xmlns:r="http://schemas.openxmlformats.org/officeDocument/2006/relationships" xmlns:m="http://schemas.openxmlformats.org/officeDocument/2006/math" xmlns:v="urn:schemas-microsoft-com:vml" xmlns:wp="http://schemas.openxmlformats.org/drawingml/2006/wordprocessingDrawing" xmlns:w10="urn:schemas-microsoft-com:office:word" xmlns:w="http://schemas.openxmlformats.org/wordprocessingml/2006/main" xmlns:wne="http://schemas.microsoft.com/office/word/2006/wordml">
   <w:endnote w:type="separator" w:id="-1">
     <w:p>
       <w:r>
@@ -12869,7 +12998,7 @@
 </file>
 
 <file path=word/footer1.xml><?xml version="1.0" encoding="utf-8"?>
-<w:ftr xmlns:wpc="http://schemas.microsoft.com/office/word/2010/wordprocessingCanvas" xmlns:mc="http://schemas.openxmlformats.org/markup-compatibility/2006" xmlns:o="urn:schemas-microsoft-com:office:office" xmlns:r="http://schemas.openxmlformats.org/officeDocument/2006/relationships" xmlns:m="http://schemas.openxmlformats.org/officeDocument/2006/math" xmlns:v="urn:schemas-microsoft-com:vml" xmlns:wp14="http://schemas.microsoft.com/office/word/2010/wordprocessingDrawing" xmlns:wp="http://schemas.openxmlformats.org/drawingml/2006/wordprocessingDrawing" xmlns:w10="urn:schemas-microsoft-com:office:word" xmlns:w="http://schemas.openxmlformats.org/wordprocessingml/2006/main" xmlns:w14="http://schemas.microsoft.com/office/word/2010/wordml" xmlns:wpg="http://schemas.microsoft.com/office/word/2010/wordprocessingGroup" xmlns:wpi="http://schemas.microsoft.com/office/word/2010/wordprocessingInk" xmlns:wne="http://schemas.microsoft.com/office/word/2006/wordml" xmlns:wps="http://schemas.microsoft.com/office/word/2010/wordprocessingShape" mc:Ignorable="w14 wp14">
+<w:ftr xmlns:ve="http://schemas.openxmlformats.org/markup-compatibility/2006" xmlns:o="urn:schemas-microsoft-com:office:office" xmlns:r="http://schemas.openxmlformats.org/officeDocument/2006/relationships" xmlns:m="http://schemas.openxmlformats.org/officeDocument/2006/math" xmlns:v="urn:schemas-microsoft-com:vml" xmlns:wp="http://schemas.openxmlformats.org/drawingml/2006/wordprocessingDrawing" xmlns:w10="urn:schemas-microsoft-com:office:word" xmlns:w="http://schemas.openxmlformats.org/wordprocessingml/2006/main" xmlns:wne="http://schemas.microsoft.com/office/word/2006/wordml">
   <w:p>
     <w:pPr>
       <w:pStyle w:val="Fuzeile"/>
@@ -12917,7 +13046,7 @@
         <w:lang w:val="de-AT" w:eastAsia="de-AT"/>
       </w:rPr>
       <w:drawing>
-        <wp:inline distT="0" distB="0" distL="0" distR="0" wp14:anchorId="7411DE51" wp14:editId="6C8AC3C8">
+        <wp:inline distT="0" distB="0" distL="0" distR="0">
           <wp:extent cx="784860" cy="276225"/>
           <wp:effectExtent l="0" t="0" r="0" b="9525"/>
           <wp:docPr id="13" name="Billede 212"/>
@@ -12937,7 +13066,7 @@
                   <a:blip r:embed="rId1">
                     <a:extLst>
                       <a:ext uri="{28A0092B-C50C-407E-A947-70E740481C1C}">
-                        <a14:useLocalDpi xmlns:a14="http://schemas.microsoft.com/office/drawing/2010/main" val="0"/>
+                        <a14:useLocalDpi xmlns:a14="http://schemas.microsoft.com/office/drawing/2010/main" xmlns:wps="http://schemas.microsoft.com/office/word/2010/wordprocessingShape" xmlns:wpi="http://schemas.microsoft.com/office/word/2010/wordprocessingInk" xmlns:wpg="http://schemas.microsoft.com/office/word/2010/wordprocessingGroup" xmlns:w14="http://schemas.microsoft.com/office/word/2010/wordml" xmlns:w="http://schemas.openxmlformats.org/wordprocessingml/2006/main" xmlns:w10="urn:schemas-microsoft-com:office:word" xmlns:wp14="http://schemas.microsoft.com/office/word/2010/wordprocessingDrawing" xmlns:v="urn:schemas-microsoft-com:vml" xmlns:o="urn:schemas-microsoft-com:office:office" xmlns:mc="http://schemas.openxmlformats.org/markup-compatibility/2006" xmlns:wpc="http://schemas.microsoft.com/office/word/2010/wordprocessingCanvas" xmlns="" val="0"/>
                       </a:ext>
                     </a:extLst>
                   </a:blip>
@@ -12971,33 +13100,20 @@
       </w:rPr>
       <w:tab/>
     </w:r>
-    <w:r>
-      <w:fldChar w:fldCharType="begin"/>
-    </w:r>
-    <w:r>
-      <w:instrText xml:space="preserve"> PAGE   \* MERGEFORMAT </w:instrText>
-    </w:r>
-    <w:r>
-      <w:fldChar w:fldCharType="separate"/>
-    </w:r>
-    <w:r>
-      <w:rPr>
-        <w:noProof/>
-      </w:rPr>
-      <w:t>24</w:t>
-    </w:r>
-    <w:r>
-      <w:rPr>
-        <w:noProof/>
-      </w:rPr>
-      <w:fldChar w:fldCharType="end"/>
-    </w:r>
+    <w:fldSimple w:instr=" PAGE   \* MERGEFORMAT ">
+      <w:r>
+        <w:rPr>
+          <w:noProof/>
+        </w:rPr>
+        <w:t>7</w:t>
+      </w:r>
+    </w:fldSimple>
   </w:p>
 </w:ftr>
 </file>
 
 <file path=word/footer2.xml><?xml version="1.0" encoding="utf-8"?>
-<w:ftr xmlns:wpc="http://schemas.microsoft.com/office/word/2010/wordprocessingCanvas" xmlns:mc="http://schemas.openxmlformats.org/markup-compatibility/2006" xmlns:o="urn:schemas-microsoft-com:office:office" xmlns:r="http://schemas.openxmlformats.org/officeDocument/2006/relationships" xmlns:m="http://schemas.openxmlformats.org/officeDocument/2006/math" xmlns:v="urn:schemas-microsoft-com:vml" xmlns:wp14="http://schemas.microsoft.com/office/word/2010/wordprocessingDrawing" xmlns:wp="http://schemas.openxmlformats.org/drawingml/2006/wordprocessingDrawing" xmlns:w10="urn:schemas-microsoft-com:office:word" xmlns:w="http://schemas.openxmlformats.org/wordprocessingml/2006/main" xmlns:w14="http://schemas.microsoft.com/office/word/2010/wordml" xmlns:wpg="http://schemas.microsoft.com/office/word/2010/wordprocessingGroup" xmlns:wpi="http://schemas.microsoft.com/office/word/2010/wordprocessingInk" xmlns:wne="http://schemas.microsoft.com/office/word/2006/wordml" xmlns:wps="http://schemas.microsoft.com/office/word/2010/wordprocessingShape" mc:Ignorable="w14 wp14">
+<w:ftr xmlns:ve="http://schemas.openxmlformats.org/markup-compatibility/2006" xmlns:o="urn:schemas-microsoft-com:office:office" xmlns:r="http://schemas.openxmlformats.org/officeDocument/2006/relationships" xmlns:m="http://schemas.openxmlformats.org/officeDocument/2006/math" xmlns:v="urn:schemas-microsoft-com:vml" xmlns:wp="http://schemas.openxmlformats.org/drawingml/2006/wordprocessingDrawing" xmlns:w10="urn:schemas-microsoft-com:office:word" xmlns:w="http://schemas.openxmlformats.org/wordprocessingml/2006/main" xmlns:wne="http://schemas.microsoft.com/office/word/2006/wordml">
   <w:p>
     <w:pPr>
       <w:pStyle w:val="Fuzeile"/>
@@ -13009,7 +13125,7 @@
         <w:lang w:val="de-AT" w:eastAsia="de-AT"/>
       </w:rPr>
       <w:drawing>
-        <wp:anchor distT="0" distB="0" distL="114300" distR="114300" simplePos="0" relativeHeight="251670528" behindDoc="0" locked="0" layoutInCell="1" allowOverlap="1" wp14:anchorId="2285C153" wp14:editId="005655C3">
+        <wp:anchor distT="0" distB="0" distL="114300" distR="114300" simplePos="0" relativeHeight="251670528" behindDoc="0" locked="0" layoutInCell="1" allowOverlap="1">
           <wp:simplePos x="0" y="0"/>
           <wp:positionH relativeFrom="column">
             <wp:posOffset>2514600</wp:posOffset>
@@ -13037,7 +13153,7 @@
                   <a:blip r:embed="rId1">
                     <a:extLst>
                       <a:ext uri="{28A0092B-C50C-407E-A947-70E740481C1C}">
-                        <a14:useLocalDpi xmlns:a14="http://schemas.microsoft.com/office/drawing/2010/main" val="0"/>
+                        <a14:useLocalDpi xmlns:a14="http://schemas.microsoft.com/office/drawing/2010/main" xmlns:wps="http://schemas.microsoft.com/office/word/2010/wordprocessingShape" xmlns:wpi="http://schemas.microsoft.com/office/word/2010/wordprocessingInk" xmlns:wpg="http://schemas.microsoft.com/office/word/2010/wordprocessingGroup" xmlns:w14="http://schemas.microsoft.com/office/word/2010/wordml" xmlns:w="http://schemas.openxmlformats.org/wordprocessingml/2006/main" xmlns:w10="urn:schemas-microsoft-com:office:word" xmlns:wp14="http://schemas.microsoft.com/office/word/2010/wordprocessingDrawing" xmlns:v="urn:schemas-microsoft-com:vml" xmlns:o="urn:schemas-microsoft-com:office:office" xmlns:mc="http://schemas.openxmlformats.org/markup-compatibility/2006" xmlns:wpc="http://schemas.microsoft.com/office/word/2010/wordprocessingCanvas" xmlns="" val="0"/>
                       </a:ext>
                     </a:extLst>
                   </a:blip>
@@ -13070,7 +13186,7 @@
 </file>
 
 <file path=word/footnotes.xml><?xml version="1.0" encoding="utf-8"?>
-<w:footnotes xmlns:wpc="http://schemas.microsoft.com/office/word/2010/wordprocessingCanvas" xmlns:mc="http://schemas.openxmlformats.org/markup-compatibility/2006" xmlns:o="urn:schemas-microsoft-com:office:office" xmlns:r="http://schemas.openxmlformats.org/officeDocument/2006/relationships" xmlns:m="http://schemas.openxmlformats.org/officeDocument/2006/math" xmlns:v="urn:schemas-microsoft-com:vml" xmlns:wp14="http://schemas.microsoft.com/office/word/2010/wordprocessingDrawing" xmlns:wp="http://schemas.openxmlformats.org/drawingml/2006/wordprocessingDrawing" xmlns:w10="urn:schemas-microsoft-com:office:word" xmlns:w="http://schemas.openxmlformats.org/wordprocessingml/2006/main" xmlns:w14="http://schemas.microsoft.com/office/word/2010/wordml" xmlns:wpg="http://schemas.microsoft.com/office/word/2010/wordprocessingGroup" xmlns:wpi="http://schemas.microsoft.com/office/word/2010/wordprocessingInk" xmlns:wne="http://schemas.microsoft.com/office/word/2006/wordml" xmlns:wps="http://schemas.microsoft.com/office/word/2010/wordprocessingShape" mc:Ignorable="w14 wp14">
+<w:footnotes xmlns:ve="http://schemas.openxmlformats.org/markup-compatibility/2006" xmlns:o="urn:schemas-microsoft-com:office:office" xmlns:r="http://schemas.openxmlformats.org/officeDocument/2006/relationships" xmlns:m="http://schemas.openxmlformats.org/officeDocument/2006/math" xmlns:v="urn:schemas-microsoft-com:vml" xmlns:wp="http://schemas.openxmlformats.org/drawingml/2006/wordprocessingDrawing" xmlns:w10="urn:schemas-microsoft-com:office:word" xmlns:w="http://schemas.openxmlformats.org/wordprocessingml/2006/main" xmlns:wne="http://schemas.microsoft.com/office/word/2006/wordml">
   <w:footnote w:type="separator" w:id="-1">
     <w:p>
       <w:r>
@@ -13214,13 +13330,7 @@
         <w:footnoteRef/>
       </w:r>
       <w:r>
-        <w:t xml:space="preserve"> Note: the endpoint URL is </w:t>
-      </w:r>
-      <w:r>
-        <w:t>not the same as the Endpoint ID in the business document</w:t>
-      </w:r>
-      <w:r>
-        <w:t>.</w:t>
+        <w:t xml:space="preserve"> Note: the endpoint URL is not the same as the Endpoint ID in the business document.</w:t>
       </w:r>
     </w:p>
   </w:footnote>
@@ -13474,7 +13584,7 @@
 </file>
 
 <file path=word/header1.xml><?xml version="1.0" encoding="utf-8"?>
-<w:hdr xmlns:wpc="http://schemas.microsoft.com/office/word/2010/wordprocessingCanvas" xmlns:mc="http://schemas.openxmlformats.org/markup-compatibility/2006" xmlns:o="urn:schemas-microsoft-com:office:office" xmlns:r="http://schemas.openxmlformats.org/officeDocument/2006/relationships" xmlns:m="http://schemas.openxmlformats.org/officeDocument/2006/math" xmlns:v="urn:schemas-microsoft-com:vml" xmlns:wp14="http://schemas.microsoft.com/office/word/2010/wordprocessingDrawing" xmlns:wp="http://schemas.openxmlformats.org/drawingml/2006/wordprocessingDrawing" xmlns:w10="urn:schemas-microsoft-com:office:word" xmlns:w="http://schemas.openxmlformats.org/wordprocessingml/2006/main" xmlns:w14="http://schemas.microsoft.com/office/word/2010/wordml" xmlns:wpg="http://schemas.microsoft.com/office/word/2010/wordprocessingGroup" xmlns:wpi="http://schemas.microsoft.com/office/word/2010/wordprocessingInk" xmlns:wne="http://schemas.microsoft.com/office/word/2006/wordml" xmlns:wps="http://schemas.microsoft.com/office/word/2010/wordprocessingShape" mc:Ignorable="w14 wp14">
+<w:hdr xmlns:ve="http://schemas.openxmlformats.org/markup-compatibility/2006" xmlns:o="urn:schemas-microsoft-com:office:office" xmlns:r="http://schemas.openxmlformats.org/officeDocument/2006/relationships" xmlns:m="http://schemas.openxmlformats.org/officeDocument/2006/math" xmlns:v="urn:schemas-microsoft-com:vml" xmlns:wp="http://schemas.openxmlformats.org/drawingml/2006/wordprocessingDrawing" xmlns:w10="urn:schemas-microsoft-com:office:word" xmlns:w="http://schemas.openxmlformats.org/wordprocessingml/2006/main" xmlns:wne="http://schemas.microsoft.com/office/word/2006/wordml">
   <w:p>
     <w:pPr>
       <w:pStyle w:val="Kopfzeile"/>
@@ -13494,7 +13604,7 @@
         <w:lang w:val="de-AT" w:eastAsia="de-AT"/>
       </w:rPr>
       <w:drawing>
-        <wp:anchor distT="0" distB="0" distL="114300" distR="114300" simplePos="0" relativeHeight="251657216" behindDoc="1" locked="0" layoutInCell="1" allowOverlap="1" wp14:anchorId="733295FB" wp14:editId="76B0B4B8">
+        <wp:anchor distT="0" distB="0" distL="114300" distR="114300" simplePos="0" relativeHeight="251657216" behindDoc="1" locked="0" layoutInCell="1" allowOverlap="1">
           <wp:simplePos x="0" y="0"/>
           <wp:positionH relativeFrom="page">
             <wp:posOffset>-1620520</wp:posOffset>
@@ -13522,7 +13632,7 @@
                   <a:blip r:embed="rId1">
                     <a:extLst>
                       <a:ext uri="{28A0092B-C50C-407E-A947-70E740481C1C}">
-                        <a14:useLocalDpi xmlns:a14="http://schemas.microsoft.com/office/drawing/2010/main" val="0"/>
+                        <a14:useLocalDpi xmlns:a14="http://schemas.microsoft.com/office/drawing/2010/main" xmlns:wps="http://schemas.microsoft.com/office/word/2010/wordprocessingShape" xmlns:wpi="http://schemas.microsoft.com/office/word/2010/wordprocessingInk" xmlns:wpg="http://schemas.microsoft.com/office/word/2010/wordprocessingGroup" xmlns:w14="http://schemas.microsoft.com/office/word/2010/wordml" xmlns:w="http://schemas.openxmlformats.org/wordprocessingml/2006/main" xmlns:w10="urn:schemas-microsoft-com:office:word" xmlns:wp14="http://schemas.microsoft.com/office/word/2010/wordprocessingDrawing" xmlns:v="urn:schemas-microsoft-com:vml" xmlns:o="urn:schemas-microsoft-com:office:office" xmlns:mc="http://schemas.openxmlformats.org/markup-compatibility/2006" xmlns:wpc="http://schemas.microsoft.com/office/word/2010/wordprocessingCanvas" xmlns="" val="0"/>
                       </a:ext>
                     </a:extLst>
                   </a:blip>
@@ -13596,7 +13706,7 @@
 </file>
 
 <file path=word/numbering.xml><?xml version="1.0" encoding="utf-8"?>
-<w:numbering xmlns:wpc="http://schemas.microsoft.com/office/word/2010/wordprocessingCanvas" xmlns:mc="http://schemas.openxmlformats.org/markup-compatibility/2006" xmlns:o="urn:schemas-microsoft-com:office:office" xmlns:r="http://schemas.openxmlformats.org/officeDocument/2006/relationships" xmlns:m="http://schemas.openxmlformats.org/officeDocument/2006/math" xmlns:v="urn:schemas-microsoft-com:vml" xmlns:wp14="http://schemas.microsoft.com/office/word/2010/wordprocessingDrawing" xmlns:wp="http://schemas.openxmlformats.org/drawingml/2006/wordprocessingDrawing" xmlns:w10="urn:schemas-microsoft-com:office:word" xmlns:w="http://schemas.openxmlformats.org/wordprocessingml/2006/main" xmlns:w14="http://schemas.microsoft.com/office/word/2010/wordml" xmlns:wpg="http://schemas.microsoft.com/office/word/2010/wordprocessingGroup" xmlns:wpi="http://schemas.microsoft.com/office/word/2010/wordprocessingInk" xmlns:wne="http://schemas.microsoft.com/office/word/2006/wordml" xmlns:wps="http://schemas.microsoft.com/office/word/2010/wordprocessingShape" mc:Ignorable="w14 wp14">
+<w:numbering xmlns:ve="http://schemas.openxmlformats.org/markup-compatibility/2006" xmlns:o="urn:schemas-microsoft-com:office:office" xmlns:r="http://schemas.openxmlformats.org/officeDocument/2006/relationships" xmlns:m="http://schemas.openxmlformats.org/officeDocument/2006/math" xmlns:v="urn:schemas-microsoft-com:vml" xmlns:wp="http://schemas.openxmlformats.org/drawingml/2006/wordprocessingDrawing" xmlns:w10="urn:schemas-microsoft-com:office:word" xmlns:w="http://schemas.openxmlformats.org/wordprocessingml/2006/main" xmlns:wne="http://schemas.microsoft.com/office/word/2006/wordml">
   <w:numPicBullet w:numPicBulletId="0">
     <w:pict>
       <v:shapetype id="_x0000_t75" coordsize="21600,21600" o:spt="75" o:preferrelative="t" path="m@4@5l@4@11@9@11@9@5xe" filled="f" stroked="f">
@@ -13618,14 +13728,14 @@
         <v:path o:extrusionok="f" gradientshapeok="t" o:connecttype="rect"/>
         <o:lock v:ext="edit" aspectratio="t"/>
       </v:shapetype>
-      <v:shape id="_x0000_i1080" type="#_x0000_t75" style="width:157.5pt;height:276.5pt" o:bullet="t">
+      <v:shape id="_x0000_i1054" type="#_x0000_t75" style="width:157.65pt;height:276.6pt" o:bullet="t">
         <v:imagedata r:id="rId1" o:title=""/>
       </v:shape>
     </w:pict>
   </w:numPicBullet>
   <w:numPicBullet w:numPicBulletId="1">
     <w:pict>
-      <v:shape id="_x0000_i1081" type="#_x0000_t75" style="width:310.5pt;height:276.5pt" o:bullet="t">
+      <v:shape id="_x0000_i1055" type="#_x0000_t75" style="width:310.35pt;height:276.6pt" o:bullet="t">
         <v:imagedata r:id="rId2" o:title=""/>
       </v:shape>
     </w:pict>
@@ -13979,7 +14089,7 @@
         <w:rFonts w:ascii="Courier New" w:hAnsi="Courier New" w:cs="Courier New" w:hint="default"/>
       </w:rPr>
     </w:lvl>
-    <w:lvl w:ilvl="2" w:tplc="0C070005" w:tentative="1">
+    <w:lvl w:ilvl="2" w:tplc="0C070005">
       <w:start w:val="1"/>
       <w:numFmt w:val="bullet"/>
       <w:lvlText w:val=""/>
@@ -15827,7 +15937,7 @@
 </file>
 
 <file path=word/styles.xml><?xml version="1.0" encoding="utf-8"?>
-<w:styles xmlns:mc="http://schemas.openxmlformats.org/markup-compatibility/2006" xmlns:r="http://schemas.openxmlformats.org/officeDocument/2006/relationships" xmlns:w="http://schemas.openxmlformats.org/wordprocessingml/2006/main" xmlns:w14="http://schemas.microsoft.com/office/word/2010/wordml" mc:Ignorable="w14">
+<w:styles xmlns:r="http://schemas.openxmlformats.org/officeDocument/2006/relationships" xmlns:w="http://schemas.openxmlformats.org/wordprocessingml/2006/main">
   <w:docDefaults>
     <w:rPrDefault>
       <w:rPr>
@@ -16240,6 +16350,7 @@
     <w:uiPriority w:val="99"/>
     <w:semiHidden/>
     <w:unhideWhenUsed/>
+    <w:qFormat/>
     <w:tblPr>
       <w:tblInd w:w="0" w:type="dxa"/>
       <w:tblCellMar>
@@ -16302,12 +16413,13 @@
       <w:lang w:val="en-GB" w:eastAsia="it-IT"/>
     </w:rPr>
   </w:style>
-  <w:style w:type="table" w:styleId="Tabellenraster">
+  <w:style w:type="table" w:styleId="Tabellengitternetz">
     <w:name w:val="Table Grid"/>
     <w:basedOn w:val="NormaleTabelle"/>
     <w:uiPriority w:val="59"/>
     <w:rsid w:val="0030213E"/>
     <w:tblPr>
+      <w:tblInd w:w="0" w:type="dxa"/>
       <w:tblBorders>
         <w:top w:val="single" w:sz="4" w:space="0" w:color="000000"/>
         <w:left w:val="single" w:sz="4" w:space="0" w:color="000000"/>
@@ -16316,6 +16428,12 @@
         <w:insideH w:val="single" w:sz="4" w:space="0" w:color="000000"/>
         <w:insideV w:val="single" w:sz="4" w:space="0" w:color="000000"/>
       </w:tblBorders>
+      <w:tblCellMar>
+        <w:top w:w="0" w:type="dxa"/>
+        <w:left w:w="108" w:type="dxa"/>
+        <w:bottom w:w="0" w:type="dxa"/>
+        <w:right w:w="108" w:type="dxa"/>
+      </w:tblCellMar>
     </w:tblPr>
   </w:style>
   <w:style w:type="character" w:customStyle="1" w:styleId="berschrift2Zchn">
@@ -16817,10 +16935,17 @@
     <w:tblPr>
       <w:tblStyleRowBandSize w:val="1"/>
       <w:tblStyleColBandSize w:val="1"/>
+      <w:tblInd w:w="0" w:type="dxa"/>
       <w:tblBorders>
         <w:top w:val="single" w:sz="8" w:space="0" w:color="000000"/>
         <w:bottom w:val="single" w:sz="8" w:space="0" w:color="000000"/>
       </w:tblBorders>
+      <w:tblCellMar>
+        <w:top w:w="0" w:type="dxa"/>
+        <w:left w:w="108" w:type="dxa"/>
+        <w:bottom w:w="0" w:type="dxa"/>
+        <w:right w:w="108" w:type="dxa"/>
+      </w:tblCellMar>
     </w:tblPr>
     <w:tblStylePr w:type="firstRow">
       <w:pPr>
@@ -17001,10 +17126,17 @@
     <w:tblPr>
       <w:tblStyleRowBandSize w:val="1"/>
       <w:tblStyleColBandSize w:val="1"/>
+      <w:tblInd w:w="0" w:type="dxa"/>
       <w:tblBorders>
         <w:top w:val="single" w:sz="18" w:space="0" w:color="auto"/>
         <w:bottom w:val="single" w:sz="18" w:space="0" w:color="auto"/>
       </w:tblBorders>
+      <w:tblCellMar>
+        <w:top w:w="0" w:type="dxa"/>
+        <w:left w:w="108" w:type="dxa"/>
+        <w:bottom w:w="0" w:type="dxa"/>
+        <w:right w:w="108" w:type="dxa"/>
+      </w:tblCellMar>
     </w:tblPr>
     <w:tblStylePr w:type="firstRow">
       <w:pPr>
@@ -17177,10 +17309,17 @@
     <w:tblPr>
       <w:tblStyleRowBandSize w:val="1"/>
       <w:tblStyleColBandSize w:val="1"/>
+      <w:tblInd w:w="0" w:type="dxa"/>
       <w:tblBorders>
         <w:top w:val="single" w:sz="8" w:space="0" w:color="000000"/>
         <w:bottom w:val="single" w:sz="8" w:space="0" w:color="000000"/>
       </w:tblBorders>
+      <w:tblCellMar>
+        <w:top w:w="0" w:type="dxa"/>
+        <w:left w:w="108" w:type="dxa"/>
+        <w:bottom w:w="0" w:type="dxa"/>
+        <w:right w:w="108" w:type="dxa"/>
+      </w:tblCellMar>
     </w:tblPr>
     <w:tblStylePr w:type="firstRow">
       <w:pPr>
@@ -17271,12 +17410,19 @@
     <w:tblPr>
       <w:tblStyleRowBandSize w:val="1"/>
       <w:tblStyleColBandSize w:val="1"/>
+      <w:tblInd w:w="0" w:type="dxa"/>
       <w:tblBorders>
         <w:top w:val="single" w:sz="8" w:space="0" w:color="4F81BD"/>
         <w:left w:val="single" w:sz="8" w:space="0" w:color="4F81BD"/>
         <w:bottom w:val="single" w:sz="8" w:space="0" w:color="4F81BD"/>
         <w:right w:val="single" w:sz="8" w:space="0" w:color="4F81BD"/>
       </w:tblBorders>
+      <w:tblCellMar>
+        <w:top w:w="0" w:type="dxa"/>
+        <w:left w:w="108" w:type="dxa"/>
+        <w:bottom w:w="0" w:type="dxa"/>
+        <w:right w:w="108" w:type="dxa"/>
+      </w:tblCellMar>
     </w:tblPr>
     <w:tblStylePr w:type="firstRow">
       <w:rPr>
@@ -17385,12 +17531,19 @@
     <w:tblPr>
       <w:tblStyleRowBandSize w:val="1"/>
       <w:tblStyleColBandSize w:val="1"/>
+      <w:tblInd w:w="0" w:type="dxa"/>
       <w:tblBorders>
         <w:top w:val="single" w:sz="8" w:space="0" w:color="4F81BD"/>
         <w:left w:val="single" w:sz="8" w:space="0" w:color="4F81BD"/>
         <w:bottom w:val="single" w:sz="8" w:space="0" w:color="4F81BD"/>
         <w:right w:val="single" w:sz="8" w:space="0" w:color="4F81BD"/>
       </w:tblBorders>
+      <w:tblCellMar>
+        <w:top w:w="0" w:type="dxa"/>
+        <w:left w:w="108" w:type="dxa"/>
+        <w:bottom w:w="0" w:type="dxa"/>
+        <w:right w:w="108" w:type="dxa"/>
+      </w:tblCellMar>
     </w:tblPr>
     <w:tblStylePr w:type="firstRow">
       <w:pPr>
@@ -17539,25 +17692,6 @@
       <w:lang w:val="en-GB"/>
     </w:rPr>
   </w:style>
-  <w:style w:type="paragraph" w:customStyle="1" w:styleId="Spacebetweentables">
-    <w:name w:val="Space between tables"/>
-    <w:aliases w:val="s"/>
-    <w:basedOn w:val="Standard"/>
-    <w:next w:val="Standard"/>
-    <w:uiPriority w:val="99"/>
-    <w:rsid w:val="00E91975"/>
-    <w:pPr>
-      <w:suppressAutoHyphens/>
-      <w:spacing w:after="0"/>
-      <w:ind w:left="1440"/>
-    </w:pPr>
-    <w:rPr>
-      <w:rFonts w:ascii="Arial" w:hAnsi="Arial"/>
-      <w:sz w:val="16"/>
-      <w:szCs w:val="20"/>
-      <w:lang w:val="en-US" w:eastAsia="en-US"/>
-    </w:rPr>
-  </w:style>
   <w:style w:type="table" w:customStyle="1" w:styleId="MittlereSchattierung2-Akzent12">
     <w:name w:val="Mittlere Schattierung 2 - Akzent 12"/>
     <w:basedOn w:val="NormaleTabelle"/>
@@ -17566,10 +17700,17 @@
     <w:tblPr>
       <w:tblStyleRowBandSize w:val="1"/>
       <w:tblStyleColBandSize w:val="1"/>
+      <w:tblInd w:w="0" w:type="dxa"/>
       <w:tblBorders>
         <w:top w:val="single" w:sz="18" w:space="0" w:color="auto"/>
         <w:bottom w:val="single" w:sz="18" w:space="0" w:color="auto"/>
       </w:tblBorders>
+      <w:tblCellMar>
+        <w:top w:w="0" w:type="dxa"/>
+        <w:left w:w="108" w:type="dxa"/>
+        <w:bottom w:w="0" w:type="dxa"/>
+        <w:right w:w="108" w:type="dxa"/>
+      </w:tblCellMar>
     </w:tblPr>
     <w:tblStylePr w:type="firstRow">
       <w:pPr>
@@ -17705,10 +17846,17 @@
     <w:tblPr>
       <w:tblStyleRowBandSize w:val="1"/>
       <w:tblStyleColBandSize w:val="1"/>
+      <w:tblInd w:w="0" w:type="dxa"/>
       <w:tblBorders>
         <w:top w:val="single" w:sz="18" w:space="0" w:color="auto"/>
         <w:bottom w:val="single" w:sz="18" w:space="0" w:color="auto"/>
       </w:tblBorders>
+      <w:tblCellMar>
+        <w:top w:w="0" w:type="dxa"/>
+        <w:left w:w="108" w:type="dxa"/>
+        <w:bottom w:w="0" w:type="dxa"/>
+        <w:right w:w="108" w:type="dxa"/>
+      </w:tblCellMar>
     </w:tblPr>
     <w:tblStylePr w:type="firstRow">
       <w:pPr>
@@ -20246,7 +20394,7 @@
 </file>
 
 <file path=customXml/itemProps1.xml><?xml version="1.0" encoding="utf-8"?>
-<ds:datastoreItem xmlns:ds="http://schemas.openxmlformats.org/officeDocument/2006/customXml" ds:itemID="{619B99DF-BBF6-42FD-84C7-83E50157E868}">
+<ds:datastoreItem xmlns:ds="http://schemas.openxmlformats.org/officeDocument/2006/customXml" ds:itemID="{C2E7CBB3-E3C1-4228-B6DE-E3D9B12AF2A0}">
   <ds:schemaRefs>
     <ds:schemaRef ds:uri="http://schemas.openxmlformats.org/officeDocument/2006/bibliography"/>
   </ds:schemaRefs>

</xml_diff>